<commit_message>
Update documentacion, faltan pocos diagramas
</commit_message>
<xml_diff>
--- a/DocumentacionFinal_817460.docx
+++ b/DocumentacionFinal_817460.docx
@@ -25419,6 +25419,110 @@
           <w:lang w:val="es-MX"/>
         </w:rPr>
       </w:pPr>
+      <w:r>
+        <w:rPr>
+          <w:noProof/>
+          <w:lang w:val="es-MX"/>
+        </w:rPr>
+        <w:drawing>
+          <wp:inline distT="0" distB="0" distL="0" distR="0" wp14:anchorId="70984AB2" wp14:editId="6FB9AB77">
+            <wp:extent cx="2156604" cy="1899526"/>
+            <wp:effectExtent l="0" t="0" r="2540" b="5715"/>
+            <wp:docPr id="8" name="Imagen 8"/>
+            <wp:cNvGraphicFramePr>
+              <a:graphicFrameLocks xmlns:a="http://schemas.openxmlformats.org/drawingml/2006/main" noChangeAspect="1"/>
+            </wp:cNvGraphicFramePr>
+            <a:graphic xmlns:a="http://schemas.openxmlformats.org/drawingml/2006/main">
+              <a:graphicData uri="http://schemas.openxmlformats.org/drawingml/2006/picture">
+                <pic:pic xmlns:pic="http://schemas.openxmlformats.org/drawingml/2006/picture">
+                  <pic:nvPicPr>
+                    <pic:cNvPr id="8" name="Imagen 8"/>
+                    <pic:cNvPicPr/>
+                  </pic:nvPicPr>
+                  <pic:blipFill>
+                    <a:blip r:embed="rId27" cstate="print">
+                      <a:extLst>
+                        <a:ext uri="{28A0092B-C50C-407E-A947-70E740481C1C}">
+                          <a14:useLocalDpi xmlns:a14="http://schemas.microsoft.com/office/drawing/2010/main" val="0"/>
+                        </a:ext>
+                      </a:extLst>
+                    </a:blip>
+                    <a:stretch>
+                      <a:fillRect/>
+                    </a:stretch>
+                  </pic:blipFill>
+                  <pic:spPr>
+                    <a:xfrm>
+                      <a:off x="0" y="0"/>
+                      <a:ext cx="2166829" cy="1908532"/>
+                    </a:xfrm>
+                    <a:prstGeom prst="rect">
+                      <a:avLst/>
+                    </a:prstGeom>
+                  </pic:spPr>
+                </pic:pic>
+              </a:graphicData>
+            </a:graphic>
+          </wp:inline>
+        </w:drawing>
+      </w:r>
+    </w:p>
+    <w:p>
+      <w:pPr>
+        <w:pStyle w:val="Ttulo2"/>
+        <w:jc w:val="right"/>
+        <w:rPr>
+          <w:lang w:val="es-MX"/>
+        </w:rPr>
+      </w:pPr>
+      <w:r>
+        <w:rPr>
+          <w:noProof/>
+          <w:lang w:val="es-MX"/>
+        </w:rPr>
+        <w:lastRenderedPageBreak/>
+        <w:drawing>
+          <wp:inline distT="0" distB="0" distL="0" distR="0" wp14:anchorId="5198241A" wp14:editId="2997AB1D">
+            <wp:extent cx="2346271" cy="8885555"/>
+            <wp:effectExtent l="0" t="0" r="3810" b="0"/>
+            <wp:docPr id="9" name="Imagen 9"/>
+            <wp:cNvGraphicFramePr>
+              <a:graphicFrameLocks xmlns:a="http://schemas.openxmlformats.org/drawingml/2006/main" noChangeAspect="1"/>
+            </wp:cNvGraphicFramePr>
+            <a:graphic xmlns:a="http://schemas.openxmlformats.org/drawingml/2006/main">
+              <a:graphicData uri="http://schemas.openxmlformats.org/drawingml/2006/picture">
+                <pic:pic xmlns:pic="http://schemas.openxmlformats.org/drawingml/2006/picture">
+                  <pic:nvPicPr>
+                    <pic:cNvPr id="9" name="Imagen 9"/>
+                    <pic:cNvPicPr/>
+                  </pic:nvPicPr>
+                  <pic:blipFill>
+                    <a:blip r:embed="rId28">
+                      <a:extLst>
+                        <a:ext uri="{28A0092B-C50C-407E-A947-70E740481C1C}">
+                          <a14:useLocalDpi xmlns:a14="http://schemas.microsoft.com/office/drawing/2010/main" val="0"/>
+                        </a:ext>
+                      </a:extLst>
+                    </a:blip>
+                    <a:stretch>
+                      <a:fillRect/>
+                    </a:stretch>
+                  </pic:blipFill>
+                  <pic:spPr>
+                    <a:xfrm>
+                      <a:off x="0" y="0"/>
+                      <a:ext cx="2387336" cy="9041073"/>
+                    </a:xfrm>
+                    <a:prstGeom prst="rect">
+                      <a:avLst/>
+                    </a:prstGeom>
+                  </pic:spPr>
+                </pic:pic>
+              </a:graphicData>
+            </a:graphic>
+          </wp:inline>
+        </w:drawing>
+      </w:r>
     </w:p>
     <w:p>
       <w:pPr>
@@ -25438,14 +25542,6 @@
     </w:p>
     <w:p>
       <w:pPr>
-        <w:pStyle w:val="Ttulo2"/>
-        <w:rPr>
-          <w:lang w:val="es-MX"/>
-        </w:rPr>
-      </w:pPr>
-    </w:p>
-    <w:p>
-      <w:pPr>
         <w:rPr>
           <w:lang w:val="es-MX"/>
         </w:rPr>
@@ -25478,7 +25574,6 @@
         <w:rPr>
           <w:lang w:val="es-MX"/>
         </w:rPr>
-        <w:lastRenderedPageBreak/>
         <w:t>Acciones semánticas</w:t>
       </w:r>
       <w:bookmarkEnd w:id="23"/>
@@ -26379,6 +26474,7 @@
                 <w:szCs w:val="24"/>
                 <w:lang w:val="es-MX"/>
               </w:rPr>
+              <w:lastRenderedPageBreak/>
               <w:t>addVarsToTable</w:t>
             </w:r>
           </w:p>
@@ -26588,7 +26684,6 @@
                 <w:szCs w:val="24"/>
                 <w:lang w:val="es-MX"/>
               </w:rPr>
-              <w:lastRenderedPageBreak/>
               <w:t>f</w:t>
             </w:r>
             <w:r>
@@ -27397,6 +27492,7 @@
                 <w:szCs w:val="24"/>
                 <w:lang w:val="es-MX"/>
               </w:rPr>
+              <w:lastRenderedPageBreak/>
               <w:t>addFF</w:t>
             </w:r>
           </w:p>
@@ -27615,7 +27711,6 @@
                 <w:szCs w:val="24"/>
                 <w:lang w:val="es-MX"/>
               </w:rPr>
-              <w:lastRenderedPageBreak/>
               <w:t>addPrintString</w:t>
             </w:r>
           </w:p>
@@ -28366,6 +28461,7 @@
                 <w:szCs w:val="24"/>
                 <w:lang w:val="es-MX"/>
               </w:rPr>
+              <w:lastRenderedPageBreak/>
               <w:t>verifyCols</w:t>
             </w:r>
           </w:p>
@@ -28468,7 +28564,6 @@
         <w:rPr>
           <w:lang w:val="es-MX"/>
         </w:rPr>
-        <w:lastRenderedPageBreak/>
         <w:t>Tablas de Consideraciones Semánticas</w:t>
       </w:r>
       <w:bookmarkEnd w:id="24"/>
@@ -30118,6 +30213,7 @@
           <w:szCs w:val="24"/>
           <w:lang w:val="es-MX"/>
         </w:rPr>
+        <w:lastRenderedPageBreak/>
         <w:t>Los operadores</w:t>
       </w:r>
       <w:r>
@@ -30349,7 +30445,6 @@
         <w:rPr>
           <w:lang w:val="es-MX"/>
         </w:rPr>
-        <w:lastRenderedPageBreak/>
         <w:t>Descripción de Administración de Memoria en Compilación</w:t>
       </w:r>
       <w:bookmarkEnd w:id="25"/>
@@ -31080,6 +31175,7 @@
           <w:rFonts w:ascii="Consolas" w:eastAsia="Times New Roman" w:hAnsi="Consolas" w:cs="Times New Roman"/>
           <w:color w:val="CE9178"/>
         </w:rPr>
+        <w:lastRenderedPageBreak/>
         <w:t>                                            "value": 1</w:t>
       </w:r>
     </w:p>
@@ -31215,7 +31311,6 @@
           <w:szCs w:val="24"/>
           <w:lang w:val="es-MX"/>
         </w:rPr>
-        <w:lastRenderedPageBreak/>
         <w:t>Por ejemplo, “funcion_uno”, functionDir[“funcion_uno”] nos indica que es una función de tipo int y que cuenta con 3 parámetros de tipo int, int y float.</w:t>
       </w:r>
     </w:p>
@@ -31624,7 +31719,6 @@
         <w:rPr>
           <w:lang w:val="es-MX"/>
         </w:rPr>
-        <w:lastRenderedPageBreak/>
         <w:t>Descripción de la Máquina Virtual</w:t>
       </w:r>
       <w:bookmarkEnd w:id="26"/>
@@ -31907,7 +32001,7 @@
                     <pic:cNvPicPr/>
                   </pic:nvPicPr>
                   <pic:blipFill>
-                    <a:blip r:embed="rId27">
+                    <a:blip r:embed="rId29">
                       <a:extLst>
                         <a:ext uri="{28A0092B-C50C-407E-A947-70E740481C1C}">
                           <a14:useLocalDpi xmlns:a14="http://schemas.microsoft.com/office/drawing/2010/main" val="0"/>
@@ -32063,6 +32157,7 @@
           <w:szCs w:val="24"/>
           <w:lang w:val="es-MX"/>
         </w:rPr>
+        <w:lastRenderedPageBreak/>
         <w:drawing>
           <wp:inline distT="0" distB="0" distL="0" distR="0" wp14:anchorId="6ED0D901" wp14:editId="79A053BC">
             <wp:extent cx="3162300" cy="1676400"/>
@@ -32079,7 +32174,7 @@
                     <pic:cNvPicPr/>
                   </pic:nvPicPr>
                   <pic:blipFill>
-                    <a:blip r:embed="rId28">
+                    <a:blip r:embed="rId30">
                       <a:extLst>
                         <a:ext uri="{28A0092B-C50C-407E-A947-70E740481C1C}">
                           <a14:useLocalDpi xmlns:a14="http://schemas.microsoft.com/office/drawing/2010/main" val="0"/>
@@ -32122,7 +32217,6 @@
           <w:szCs w:val="24"/>
           <w:lang w:val="es-MX"/>
         </w:rPr>
-        <w:lastRenderedPageBreak/>
         <w:t>El resultado de esto es un objeto de memoria global, memoria local y memoria temporal, cada uno de estos</w:t>
       </w:r>
       <w:r>
@@ -32233,7 +32327,7 @@
                     <pic:cNvPicPr/>
                   </pic:nvPicPr>
                   <pic:blipFill>
-                    <a:blip r:embed="rId29">
+                    <a:blip r:embed="rId31">
                       <a:extLst>
                         <a:ext uri="{28A0092B-C50C-407E-A947-70E740481C1C}">
                           <a14:useLocalDpi xmlns:a14="http://schemas.microsoft.com/office/drawing/2010/main" val="0"/>
@@ -32353,7 +32447,7 @@
                     <pic:cNvPicPr/>
                   </pic:nvPicPr>
                   <pic:blipFill>
-                    <a:blip r:embed="rId30">
+                    <a:blip r:embed="rId32">
                       <a:extLst>
                         <a:ext uri="{28A0092B-C50C-407E-A947-70E740481C1C}">
                           <a14:useLocalDpi xmlns:a14="http://schemas.microsoft.com/office/drawing/2010/main" val="0"/>
@@ -32398,6 +32492,7 @@
           <w:szCs w:val="24"/>
           <w:lang w:val="es-MX"/>
         </w:rPr>
+        <w:lastRenderedPageBreak/>
         <w:drawing>
           <wp:inline distT="0" distB="0" distL="0" distR="0" wp14:anchorId="45035BCA" wp14:editId="4B1C8EC6">
             <wp:extent cx="4337222" cy="2575514"/>
@@ -32414,7 +32509,7 @@
                     <pic:cNvPicPr/>
                   </pic:nvPicPr>
                   <pic:blipFill>
-                    <a:blip r:embed="rId31" cstate="print">
+                    <a:blip r:embed="rId33" cstate="print">
                       <a:extLst>
                         <a:ext uri="{28A0092B-C50C-407E-A947-70E740481C1C}">
                           <a14:useLocalDpi xmlns:a14="http://schemas.microsoft.com/office/drawing/2010/main" val="0"/>
@@ -33469,6 +33564,7 @@
                 <w:szCs w:val="20"/>
                 <w:lang w:val="es-MX"/>
               </w:rPr>
+              <w:lastRenderedPageBreak/>
               <w:t xml:space="preserve">    }</w:t>
             </w:r>
           </w:p>
@@ -33706,6 +33802,7 @@
                 <w:szCs w:val="20"/>
                 <w:lang w:val="es-MX"/>
               </w:rPr>
+              <w:lastRenderedPageBreak/>
               <w:t>Q1 &gt; 3000 9000 6000</w:t>
             </w:r>
           </w:p>
@@ -33801,6 +33898,7 @@
                 <w:szCs w:val="20"/>
                 <w:lang w:val="es-MX"/>
               </w:rPr>
+              <w:lastRenderedPageBreak/>
               <w:t>Q6 GOSUB 0 _ 1</w:t>
             </w:r>
           </w:p>
@@ -34065,6 +34163,7 @@
                 <w:szCs w:val="32"/>
                 <w:lang w:val="es-MX"/>
               </w:rPr>
+              <w:lastRenderedPageBreak/>
               <w:t>720</w:t>
             </w:r>
           </w:p>
@@ -34122,7 +34221,6 @@
                 <w:szCs w:val="24"/>
                 <w:lang w:val="es-MX"/>
               </w:rPr>
-              <w:lastRenderedPageBreak/>
               <w:t>F</w:t>
             </w:r>
             <w:r>
@@ -35229,6 +35327,7 @@
                 <w:szCs w:val="20"/>
                 <w:lang w:val="es-MX"/>
               </w:rPr>
+              <w:lastRenderedPageBreak/>
               <w:t xml:space="preserve">} </w:t>
             </w:r>
           </w:p>
@@ -35399,6 +35498,7 @@
                 <w:sz w:val="18"/>
                 <w:szCs w:val="18"/>
               </w:rPr>
+              <w:lastRenderedPageBreak/>
               <w:t>Q0 GOTO _ _ 19</w:t>
             </w:r>
           </w:p>
@@ -35623,6 +35723,7 @@
                 <w:szCs w:val="18"/>
                 <w:lang w:val="es-MX"/>
               </w:rPr>
+              <w:lastRenderedPageBreak/>
               <w:t>Q12 PARAM 6003 _ 3000</w:t>
             </w:r>
           </w:p>
@@ -35972,6 +36073,7 @@
                 <w:szCs w:val="32"/>
                 <w:lang w:val="es-MX"/>
               </w:rPr>
+              <w:lastRenderedPageBreak/>
               <w:t>2</w:t>
             </w:r>
           </w:p>
@@ -37781,6 +37883,7 @@
                 <w:szCs w:val="16"/>
                 <w:lang w:val="es-MX"/>
               </w:rPr>
+              <w:lastRenderedPageBreak/>
               <w:t>Q41 = 3002 _ 12010</w:t>
             </w:r>
           </w:p>
@@ -37977,6 +38080,7 @@
                 <w:szCs w:val="32"/>
                 <w:lang w:val="es-MX"/>
               </w:rPr>
+              <w:lastRenderedPageBreak/>
               <w:t>0</w:t>
             </w:r>
           </w:p>
@@ -38929,6 +39033,7 @@
                 <w:sz w:val="20"/>
                 <w:szCs w:val="20"/>
               </w:rPr>
+              <w:lastRenderedPageBreak/>
               <w:t xml:space="preserve">} </w:t>
             </w:r>
           </w:p>
@@ -38977,6 +39082,7 @@
                 <w:sz w:val="16"/>
                 <w:szCs w:val="16"/>
               </w:rPr>
+              <w:lastRenderedPageBreak/>
               <w:t>Q0 GOTO _ _ 18</w:t>
             </w:r>
           </w:p>
@@ -39771,6 +39877,7 @@
                 <w:szCs w:val="16"/>
                 <w:lang w:val="es-MX"/>
               </w:rPr>
+              <w:lastRenderedPageBreak/>
               <w:t>Q42 = 6 _ 6005</w:t>
             </w:r>
           </w:p>
@@ -39911,6 +40018,7 @@
                 <w:szCs w:val="32"/>
                 <w:lang w:val="es-MX"/>
               </w:rPr>
+              <w:lastRenderedPageBreak/>
               <w:t>4</w:t>
             </w:r>
           </w:p>
@@ -40659,6 +40767,7 @@
                 <w:sz w:val="20"/>
                 <w:szCs w:val="20"/>
               </w:rPr>
+              <w:lastRenderedPageBreak/>
               <w:t>}</w:t>
             </w:r>
           </w:p>
@@ -40689,6 +40798,7 @@
               <w:rPr>
                 <w:noProof/>
               </w:rPr>
+              <w:lastRenderedPageBreak/>
               <w:drawing>
                 <wp:inline distT="0" distB="0" distL="0" distR="0" wp14:anchorId="565432AE" wp14:editId="70DF2596">
                   <wp:extent cx="1743833" cy="6666614"/>
@@ -40707,7 +40817,7 @@
                           </pic:cNvPicPr>
                         </pic:nvPicPr>
                         <pic:blipFill>
-                          <a:blip r:embed="rId32">
+                          <a:blip r:embed="rId34">
                             <a:extLst>
                               <a:ext uri="{28A0092B-C50C-407E-A947-70E740481C1C}">
                                 <a14:useLocalDpi xmlns:a14="http://schemas.microsoft.com/office/drawing/2010/main" val="0"/>
@@ -40762,6 +40872,7 @@
                 <w:szCs w:val="32"/>
                 <w:lang w:val="es-MX"/>
               </w:rPr>
+              <w:lastRenderedPageBreak/>
               <w:t>7</w:t>
             </w:r>
           </w:p>
@@ -40986,7 +41097,6 @@
                 <w:szCs w:val="24"/>
                 <w:lang w:val="es-MX"/>
               </w:rPr>
-              <w:lastRenderedPageBreak/>
               <w:t>Funciones Matemáticas</w:t>
             </w:r>
           </w:p>
@@ -41240,6 +41350,7 @@
                 <w:szCs w:val="16"/>
                 <w:lang w:val="es-ES"/>
               </w:rPr>
+              <w:lastRenderedPageBreak/>
               <w:t xml:space="preserve">    imprime(exponencial(</w:t>
             </w:r>
             <w:proofErr w:type="gramStart"/>
@@ -41858,6 +41969,7 @@
                 <w:szCs w:val="16"/>
                 <w:lang w:val="es-MX"/>
               </w:rPr>
+              <w:lastRenderedPageBreak/>
               <w:t>Q0 GOTO _ _ 1</w:t>
             </w:r>
           </w:p>
@@ -41915,6 +42027,7 @@
                 <w:szCs w:val="16"/>
                 <w:lang w:val="es-MX"/>
               </w:rPr>
+              <w:lastRenderedPageBreak/>
               <w:t>Q3 raizcuadrada 6001 _ 6002</w:t>
             </w:r>
           </w:p>
@@ -42587,6 +42700,7 @@
                 <w:szCs w:val="32"/>
                 <w:lang w:val="es-MX"/>
               </w:rPr>
+              <w:lastRenderedPageBreak/>
               <w:t>8.0</w:t>
             </w:r>
           </w:p>
@@ -42629,6 +42743,7 @@
                 <w:szCs w:val="32"/>
                 <w:lang w:val="es-MX"/>
               </w:rPr>
+              <w:lastRenderedPageBreak/>
               <w:t>3</w:t>
             </w:r>
           </w:p>
@@ -42918,7 +43033,6 @@
       <w:bookmarkStart w:id="30" w:name="_Toc105441005"/>
       <w:proofErr w:type="spellStart"/>
       <w:r>
-        <w:lastRenderedPageBreak/>
         <w:t>Documentaci</w:t>
       </w:r>
       <w:proofErr w:type="spellEnd"/>
@@ -43030,6 +43144,7 @@
                 <w:szCs w:val="24"/>
                 <w:lang w:val="es-MX"/>
               </w:rPr>
+              <w:lastRenderedPageBreak/>
               <w:t>EstructuraDatos.py</w:t>
             </w:r>
           </w:p>
@@ -43634,7 +43749,6 @@
                 <w:szCs w:val="24"/>
                 <w:lang w:val="es-MX"/>
               </w:rPr>
-              <w:lastRenderedPageBreak/>
               <w:t xml:space="preserve">lexer.py </w:t>
             </w:r>
           </w:p>
@@ -43762,6 +43876,7 @@
                 <w:szCs w:val="24"/>
                 <w:lang w:val="es-MX"/>
               </w:rPr>
+              <w:lastRenderedPageBreak/>
               <w:t>Declara</w:t>
             </w:r>
             <w:r>
@@ -43888,6 +44003,7 @@
                 <w:szCs w:val="24"/>
                 <w:lang w:val="es-MX"/>
               </w:rPr>
+              <w:lastRenderedPageBreak/>
               <w:t xml:space="preserve">cuadruplos.py </w:t>
             </w:r>
           </w:p>
@@ -44181,7 +44297,77 @@
                 <w:szCs w:val="24"/>
                 <w:lang w:val="es-MX"/>
               </w:rPr>
-              <w:t xml:space="preserve">La máquina virtual también es responsable de la creación de las instancias de la clase Memory(), la pila de </w:t>
+              <w:t>La máquina virtual también es responsable de la creación de las instancias de la clase Memory(), la pila de memoria local, la pila de apuntadores y el mapa de memoria de constantes.</w:t>
+            </w:r>
+          </w:p>
+          <w:p>
+            <w:pPr>
+              <w:ind w:left="720" w:hanging="720"/>
+              <w:rPr>
+                <w:rFonts w:ascii="Arial" w:hAnsi="Arial" w:cs="Arial"/>
+                <w:sz w:val="24"/>
+                <w:szCs w:val="24"/>
+                <w:lang w:val="es-MX"/>
+              </w:rPr>
+            </w:pPr>
+          </w:p>
+          <w:p>
+            <w:pPr>
+              <w:rPr>
+                <w:rFonts w:ascii="Arial" w:hAnsi="Arial" w:cs="Arial"/>
+                <w:sz w:val="24"/>
+                <w:szCs w:val="24"/>
+                <w:lang w:val="es-MX"/>
+              </w:rPr>
+            </w:pPr>
+            <w:r>
+              <w:rPr>
+                <w:rFonts w:ascii="Arial" w:hAnsi="Arial" w:cs="Arial"/>
+                <w:sz w:val="24"/>
+                <w:szCs w:val="24"/>
+                <w:lang w:val="es-MX"/>
+              </w:rPr>
+              <w:t>Usado en:</w:t>
+            </w:r>
+          </w:p>
+          <w:p>
+            <w:pPr>
+              <w:rPr>
+                <w:rFonts w:ascii="Arial" w:hAnsi="Arial" w:cs="Arial"/>
+                <w:sz w:val="24"/>
+                <w:szCs w:val="24"/>
+                <w:lang w:val="es-MX"/>
+              </w:rPr>
+            </w:pPr>
+          </w:p>
+          <w:p>
+            <w:pPr>
+              <w:rPr>
+                <w:rFonts w:ascii="Arial" w:hAnsi="Arial" w:cs="Arial"/>
+                <w:sz w:val="24"/>
+                <w:szCs w:val="24"/>
+                <w:lang w:val="es-MX"/>
+              </w:rPr>
+            </w:pPr>
+            <w:r>
+              <w:rPr>
+                <w:rFonts w:ascii="Arial" w:hAnsi="Arial" w:cs="Arial"/>
+                <w:b/>
+                <w:bCs/>
+                <w:sz w:val="24"/>
+                <w:szCs w:val="24"/>
+                <w:lang w:val="es-MX"/>
+              </w:rPr>
+              <w:t>parser.py</w:t>
+            </w:r>
+            <w:r>
+              <w:rPr>
+                <w:rFonts w:ascii="Arial" w:hAnsi="Arial" w:cs="Arial"/>
+                <w:sz w:val="24"/>
+                <w:szCs w:val="24"/>
+                <w:lang w:val="es-MX"/>
+              </w:rPr>
+              <w:t xml:space="preserve">: Importa el método executeQuads() y lo corre después de </w:t>
             </w:r>
             <w:r>
               <w:rPr>
@@ -44191,77 +44377,7 @@
                 <w:lang w:val="es-MX"/>
               </w:rPr>
               <w:lastRenderedPageBreak/>
-              <w:t>memoria local, la pila de apuntadores y el mapa de memoria de constantes.</w:t>
-            </w:r>
-          </w:p>
-          <w:p>
-            <w:pPr>
-              <w:ind w:left="720" w:hanging="720"/>
-              <w:rPr>
-                <w:rFonts w:ascii="Arial" w:hAnsi="Arial" w:cs="Arial"/>
-                <w:sz w:val="24"/>
-                <w:szCs w:val="24"/>
-                <w:lang w:val="es-MX"/>
-              </w:rPr>
-            </w:pPr>
-          </w:p>
-          <w:p>
-            <w:pPr>
-              <w:rPr>
-                <w:rFonts w:ascii="Arial" w:hAnsi="Arial" w:cs="Arial"/>
-                <w:sz w:val="24"/>
-                <w:szCs w:val="24"/>
-                <w:lang w:val="es-MX"/>
-              </w:rPr>
-            </w:pPr>
-            <w:r>
-              <w:rPr>
-                <w:rFonts w:ascii="Arial" w:hAnsi="Arial" w:cs="Arial"/>
-                <w:sz w:val="24"/>
-                <w:szCs w:val="24"/>
-                <w:lang w:val="es-MX"/>
-              </w:rPr>
-              <w:t>Usado en:</w:t>
-            </w:r>
-          </w:p>
-          <w:p>
-            <w:pPr>
-              <w:rPr>
-                <w:rFonts w:ascii="Arial" w:hAnsi="Arial" w:cs="Arial"/>
-                <w:sz w:val="24"/>
-                <w:szCs w:val="24"/>
-                <w:lang w:val="es-MX"/>
-              </w:rPr>
-            </w:pPr>
-          </w:p>
-          <w:p>
-            <w:pPr>
-              <w:rPr>
-                <w:rFonts w:ascii="Arial" w:hAnsi="Arial" w:cs="Arial"/>
-                <w:sz w:val="24"/>
-                <w:szCs w:val="24"/>
-                <w:lang w:val="es-MX"/>
-              </w:rPr>
-            </w:pPr>
-            <w:r>
-              <w:rPr>
-                <w:rFonts w:ascii="Arial" w:hAnsi="Arial" w:cs="Arial"/>
-                <w:b/>
-                <w:bCs/>
-                <w:sz w:val="24"/>
-                <w:szCs w:val="24"/>
-                <w:lang w:val="es-MX"/>
-              </w:rPr>
-              <w:t>parser.py</w:t>
-            </w:r>
-            <w:r>
-              <w:rPr>
-                <w:rFonts w:ascii="Arial" w:hAnsi="Arial" w:cs="Arial"/>
-                <w:sz w:val="24"/>
-                <w:szCs w:val="24"/>
-                <w:lang w:val="es-MX"/>
-              </w:rPr>
-              <w:t>: Importa el método executeQuads() y lo corre después de que todo el código ha sido analizado y parseado para ejecutarlo.</w:t>
+              <w:t>que todo el código ha sido analizado y parseado para ejecutarlo.</w:t>
             </w:r>
           </w:p>
         </w:tc>
@@ -44291,6 +44407,7 @@
                 <w:szCs w:val="24"/>
                 <w:lang w:val="es-MX"/>
               </w:rPr>
+              <w:lastRenderedPageBreak/>
               <w:t>numpy</w:t>
             </w:r>
           </w:p>
@@ -44490,7 +44607,7 @@
     </w:p>
     <w:p/>
     <w:sectPr>
-      <w:footerReference w:type="default" r:id="rId33"/>
+      <w:footerReference w:type="default" r:id="rId35"/>
       <w:pgSz w:w="12240" w:h="15840"/>
       <w:pgMar w:top="1440" w:right="1388" w:bottom="1602" w:left="1440" w:header="720" w:footer="720" w:gutter="0"/>
       <w:cols w:space="720"/>

</xml_diff>

<commit_message>
Update documentacion, diagramas funciones matematicas y descripcion
</commit_message>
<xml_diff>
--- a/DocumentacionFinal_817460.docx
+++ b/DocumentacionFinal_817460.docx
@@ -25542,7 +25542,7 @@
     <w:p>
       <w:pPr>
         <w:pStyle w:val="Ttulo2"/>
-        <w:jc w:val="right"/>
+        <w:jc w:val="center"/>
         <w:rPr>
           <w:lang w:val="es-MX"/>
         </w:rPr>
@@ -25554,9 +25554,17 @@
         </w:rPr>
         <w:lastRenderedPageBreak/>
         <w:drawing>
-          <wp:inline distT="0" distB="0" distL="0" distR="0" wp14:anchorId="5198241A" wp14:editId="2997AB1D">
+          <wp:anchor distT="0" distB="0" distL="114300" distR="114300" simplePos="0" relativeHeight="251660288" behindDoc="0" locked="0" layoutInCell="1" allowOverlap="1" wp14:anchorId="5198241A" wp14:editId="6C49411A">
+            <wp:simplePos x="0" y="0"/>
+            <wp:positionH relativeFrom="column">
+              <wp:posOffset>3791547</wp:posOffset>
+            </wp:positionH>
+            <wp:positionV relativeFrom="paragraph">
+              <wp:posOffset>-338160</wp:posOffset>
+            </wp:positionV>
             <wp:extent cx="2346271" cy="8885555"/>
             <wp:effectExtent l="0" t="0" r="3810" b="0"/>
+            <wp:wrapNone/>
             <wp:docPr id="9" name="Imagen 9"/>
             <wp:cNvGraphicFramePr>
               <a:graphicFrameLocks xmlns:a="http://schemas.openxmlformats.org/drawingml/2006/main" noChangeAspect="1"/>
@@ -25583,7 +25591,7 @@
                   <pic:spPr>
                     <a:xfrm>
                       <a:off x="0" y="0"/>
-                      <a:ext cx="2387336" cy="9041073"/>
+                      <a:ext cx="2346271" cy="8885555"/>
                     </a:xfrm>
                     <a:prstGeom prst="rect">
                       <a:avLst/>
@@ -25592,7 +25600,74 @@
                 </pic:pic>
               </a:graphicData>
             </a:graphic>
-          </wp:inline>
+            <wp14:sizeRelH relativeFrom="page">
+              <wp14:pctWidth>0</wp14:pctWidth>
+            </wp14:sizeRelH>
+            <wp14:sizeRelV relativeFrom="page">
+              <wp14:pctHeight>0</wp14:pctHeight>
+            </wp14:sizeRelV>
+          </wp:anchor>
+        </w:drawing>
+      </w:r>
+      <w:r>
+        <w:rPr>
+          <w:noProof/>
+          <w:lang w:val="es-MX"/>
+        </w:rPr>
+        <w:drawing>
+          <wp:anchor distT="0" distB="0" distL="114300" distR="114300" simplePos="0" relativeHeight="251661312" behindDoc="0" locked="0" layoutInCell="1" allowOverlap="1" wp14:anchorId="6BED16B7" wp14:editId="6C50CB74">
+            <wp:simplePos x="0" y="0"/>
+            <wp:positionH relativeFrom="column">
+              <wp:posOffset>-600673</wp:posOffset>
+            </wp:positionH>
+            <wp:positionV relativeFrom="paragraph">
+              <wp:posOffset>-466165</wp:posOffset>
+            </wp:positionV>
+            <wp:extent cx="3989070" cy="1827530"/>
+            <wp:effectExtent l="0" t="0" r="0" b="1270"/>
+            <wp:wrapNone/>
+            <wp:docPr id="10" name="Imagen 10"/>
+            <wp:cNvGraphicFramePr>
+              <a:graphicFrameLocks xmlns:a="http://schemas.openxmlformats.org/drawingml/2006/main" noChangeAspect="1"/>
+            </wp:cNvGraphicFramePr>
+            <a:graphic xmlns:a="http://schemas.openxmlformats.org/drawingml/2006/main">
+              <a:graphicData uri="http://schemas.openxmlformats.org/drawingml/2006/picture">
+                <pic:pic xmlns:pic="http://schemas.openxmlformats.org/drawingml/2006/picture">
+                  <pic:nvPicPr>
+                    <pic:cNvPr id="10" name="Imagen 10"/>
+                    <pic:cNvPicPr/>
+                  </pic:nvPicPr>
+                  <pic:blipFill>
+                    <a:blip r:embed="rId29" cstate="print">
+                      <a:extLst>
+                        <a:ext uri="{28A0092B-C50C-407E-A947-70E740481C1C}">
+                          <a14:useLocalDpi xmlns:a14="http://schemas.microsoft.com/office/drawing/2010/main" val="0"/>
+                        </a:ext>
+                      </a:extLst>
+                    </a:blip>
+                    <a:stretch>
+                      <a:fillRect/>
+                    </a:stretch>
+                  </pic:blipFill>
+                  <pic:spPr>
+                    <a:xfrm>
+                      <a:off x="0" y="0"/>
+                      <a:ext cx="3989070" cy="1827530"/>
+                    </a:xfrm>
+                    <a:prstGeom prst="rect">
+                      <a:avLst/>
+                    </a:prstGeom>
+                  </pic:spPr>
+                </pic:pic>
+              </a:graphicData>
+            </a:graphic>
+            <wp14:sizeRelH relativeFrom="page">
+              <wp14:pctWidth>0</wp14:pctWidth>
+            </wp14:sizeRelH>
+            <wp14:sizeRelV relativeFrom="page">
+              <wp14:pctHeight>0</wp14:pctHeight>
+            </wp14:sizeRelV>
+          </wp:anchor>
         </w:drawing>
       </w:r>
     </w:p>
@@ -25618,10 +25693,340 @@
           <w:lang w:val="es-MX"/>
         </w:rPr>
       </w:pPr>
+      <w:r>
+        <w:rPr>
+          <w:noProof/>
+          <w:lang w:val="es-MX"/>
+        </w:rPr>
+        <w:drawing>
+          <wp:anchor distT="0" distB="0" distL="114300" distR="114300" simplePos="0" relativeHeight="251662336" behindDoc="0" locked="0" layoutInCell="1" allowOverlap="1" wp14:anchorId="20704FC4" wp14:editId="0E79F407">
+            <wp:simplePos x="0" y="0"/>
+            <wp:positionH relativeFrom="column">
+              <wp:posOffset>-493432</wp:posOffset>
+            </wp:positionH>
+            <wp:positionV relativeFrom="paragraph">
+              <wp:posOffset>372035</wp:posOffset>
+            </wp:positionV>
+            <wp:extent cx="4051935" cy="1856105"/>
+            <wp:effectExtent l="0" t="0" r="0" b="0"/>
+            <wp:wrapSquare wrapText="bothSides"/>
+            <wp:docPr id="11" name="Imagen 11"/>
+            <wp:cNvGraphicFramePr>
+              <a:graphicFrameLocks xmlns:a="http://schemas.openxmlformats.org/drawingml/2006/main" noChangeAspect="1"/>
+            </wp:cNvGraphicFramePr>
+            <a:graphic xmlns:a="http://schemas.openxmlformats.org/drawingml/2006/main">
+              <a:graphicData uri="http://schemas.openxmlformats.org/drawingml/2006/picture">
+                <pic:pic xmlns:pic="http://schemas.openxmlformats.org/drawingml/2006/picture">
+                  <pic:nvPicPr>
+                    <pic:cNvPr id="11" name="Imagen 11"/>
+                    <pic:cNvPicPr/>
+                  </pic:nvPicPr>
+                  <pic:blipFill>
+                    <a:blip r:embed="rId30" cstate="print">
+                      <a:extLst>
+                        <a:ext uri="{28A0092B-C50C-407E-A947-70E740481C1C}">
+                          <a14:useLocalDpi xmlns:a14="http://schemas.microsoft.com/office/drawing/2010/main" val="0"/>
+                        </a:ext>
+                      </a:extLst>
+                    </a:blip>
+                    <a:stretch>
+                      <a:fillRect/>
+                    </a:stretch>
+                  </pic:blipFill>
+                  <pic:spPr>
+                    <a:xfrm>
+                      <a:off x="0" y="0"/>
+                      <a:ext cx="4051935" cy="1856105"/>
+                    </a:xfrm>
+                    <a:prstGeom prst="rect">
+                      <a:avLst/>
+                    </a:prstGeom>
+                  </pic:spPr>
+                </pic:pic>
+              </a:graphicData>
+            </a:graphic>
+            <wp14:sizeRelH relativeFrom="page">
+              <wp14:pctWidth>0</wp14:pctWidth>
+            </wp14:sizeRelH>
+            <wp14:sizeRelV relativeFrom="page">
+              <wp14:pctHeight>0</wp14:pctHeight>
+            </wp14:sizeRelV>
+          </wp:anchor>
+        </w:drawing>
+      </w:r>
     </w:p>
     <w:p>
       <w:pPr>
         <w:pStyle w:val="Ttulo2"/>
+        <w:rPr>
+          <w:lang w:val="es-MX"/>
+        </w:rPr>
+      </w:pPr>
+    </w:p>
+    <w:p>
+      <w:pPr>
+        <w:rPr>
+          <w:lang w:val="es-MX"/>
+        </w:rPr>
+      </w:pPr>
+    </w:p>
+    <w:p>
+      <w:pPr>
+        <w:rPr>
+          <w:lang w:val="es-MX"/>
+        </w:rPr>
+      </w:pPr>
+    </w:p>
+    <w:p>
+      <w:pPr>
+        <w:rPr>
+          <w:lang w:val="es-MX"/>
+        </w:rPr>
+      </w:pPr>
+    </w:p>
+    <w:p>
+      <w:pPr>
+        <w:rPr>
+          <w:lang w:val="es-MX"/>
+        </w:rPr>
+      </w:pPr>
+    </w:p>
+    <w:p>
+      <w:pPr>
+        <w:rPr>
+          <w:lang w:val="es-MX"/>
+        </w:rPr>
+      </w:pPr>
+    </w:p>
+    <w:p>
+      <w:pPr>
+        <w:rPr>
+          <w:lang w:val="es-MX"/>
+        </w:rPr>
+      </w:pPr>
+      <w:r>
+        <w:rPr>
+          <w:noProof/>
+          <w:lang w:val="es-MX"/>
+        </w:rPr>
+        <w:drawing>
+          <wp:anchor distT="0" distB="0" distL="114300" distR="114300" simplePos="0" relativeHeight="251658240" behindDoc="0" locked="0" layoutInCell="1" allowOverlap="1" wp14:anchorId="4CA369DE" wp14:editId="4AC530B6">
+            <wp:simplePos x="0" y="0"/>
+            <wp:positionH relativeFrom="column">
+              <wp:posOffset>-600971</wp:posOffset>
+            </wp:positionH>
+            <wp:positionV relativeFrom="paragraph">
+              <wp:posOffset>216871</wp:posOffset>
+            </wp:positionV>
+            <wp:extent cx="4267335" cy="1694330"/>
+            <wp:effectExtent l="0" t="0" r="0" b="0"/>
+            <wp:wrapNone/>
+            <wp:docPr id="12" name="Imagen 12"/>
+            <wp:cNvGraphicFramePr>
+              <a:graphicFrameLocks xmlns:a="http://schemas.openxmlformats.org/drawingml/2006/main" noChangeAspect="1"/>
+            </wp:cNvGraphicFramePr>
+            <a:graphic xmlns:a="http://schemas.openxmlformats.org/drawingml/2006/main">
+              <a:graphicData uri="http://schemas.openxmlformats.org/drawingml/2006/picture">
+                <pic:pic xmlns:pic="http://schemas.openxmlformats.org/drawingml/2006/picture">
+                  <pic:nvPicPr>
+                    <pic:cNvPr id="12" name="Imagen 12"/>
+                    <pic:cNvPicPr/>
+                  </pic:nvPicPr>
+                  <pic:blipFill>
+                    <a:blip r:embed="rId31" cstate="print">
+                      <a:extLst>
+                        <a:ext uri="{28A0092B-C50C-407E-A947-70E740481C1C}">
+                          <a14:useLocalDpi xmlns:a14="http://schemas.microsoft.com/office/drawing/2010/main" val="0"/>
+                        </a:ext>
+                      </a:extLst>
+                    </a:blip>
+                    <a:stretch>
+                      <a:fillRect/>
+                    </a:stretch>
+                  </pic:blipFill>
+                  <pic:spPr>
+                    <a:xfrm>
+                      <a:off x="0" y="0"/>
+                      <a:ext cx="4267335" cy="1694330"/>
+                    </a:xfrm>
+                    <a:prstGeom prst="rect">
+                      <a:avLst/>
+                    </a:prstGeom>
+                  </pic:spPr>
+                </pic:pic>
+              </a:graphicData>
+            </a:graphic>
+            <wp14:sizeRelH relativeFrom="page">
+              <wp14:pctWidth>0</wp14:pctWidth>
+            </wp14:sizeRelH>
+            <wp14:sizeRelV relativeFrom="page">
+              <wp14:pctHeight>0</wp14:pctHeight>
+            </wp14:sizeRelV>
+          </wp:anchor>
+        </w:drawing>
+      </w:r>
+    </w:p>
+    <w:p>
+      <w:pPr>
+        <w:rPr>
+          <w:lang w:val="es-MX"/>
+        </w:rPr>
+      </w:pPr>
+    </w:p>
+    <w:p>
+      <w:pPr>
+        <w:rPr>
+          <w:lang w:val="es-MX"/>
+        </w:rPr>
+      </w:pPr>
+    </w:p>
+    <w:p>
+      <w:pPr>
+        <w:rPr>
+          <w:lang w:val="es-MX"/>
+        </w:rPr>
+      </w:pPr>
+    </w:p>
+    <w:p>
+      <w:pPr>
+        <w:rPr>
+          <w:lang w:val="es-MX"/>
+        </w:rPr>
+      </w:pPr>
+    </w:p>
+    <w:p>
+      <w:pPr>
+        <w:rPr>
+          <w:lang w:val="es-MX"/>
+        </w:rPr>
+      </w:pPr>
+    </w:p>
+    <w:p>
+      <w:pPr>
+        <w:rPr>
+          <w:lang w:val="es-MX"/>
+        </w:rPr>
+      </w:pPr>
+      <w:r>
+        <w:rPr>
+          <w:noProof/>
+          <w:lang w:val="es-MX"/>
+        </w:rPr>
+        <w:drawing>
+          <wp:anchor distT="0" distB="0" distL="114300" distR="114300" simplePos="0" relativeHeight="251659264" behindDoc="0" locked="0" layoutInCell="1" allowOverlap="1" wp14:anchorId="219D0F3C" wp14:editId="7CEE9395">
+            <wp:simplePos x="0" y="0"/>
+            <wp:positionH relativeFrom="column">
+              <wp:posOffset>-690478</wp:posOffset>
+            </wp:positionH>
+            <wp:positionV relativeFrom="paragraph">
+              <wp:posOffset>177613</wp:posOffset>
+            </wp:positionV>
+            <wp:extent cx="4357648" cy="1730188"/>
+            <wp:effectExtent l="0" t="0" r="0" b="0"/>
+            <wp:wrapNone/>
+            <wp:docPr id="13" name="Imagen 13"/>
+            <wp:cNvGraphicFramePr>
+              <a:graphicFrameLocks xmlns:a="http://schemas.openxmlformats.org/drawingml/2006/main" noChangeAspect="1"/>
+            </wp:cNvGraphicFramePr>
+            <a:graphic xmlns:a="http://schemas.openxmlformats.org/drawingml/2006/main">
+              <a:graphicData uri="http://schemas.openxmlformats.org/drawingml/2006/picture">
+                <pic:pic xmlns:pic="http://schemas.openxmlformats.org/drawingml/2006/picture">
+                  <pic:nvPicPr>
+                    <pic:cNvPr id="13" name="Imagen 13"/>
+                    <pic:cNvPicPr/>
+                  </pic:nvPicPr>
+                  <pic:blipFill>
+                    <a:blip r:embed="rId32" cstate="print">
+                      <a:extLst>
+                        <a:ext uri="{28A0092B-C50C-407E-A947-70E740481C1C}">
+                          <a14:useLocalDpi xmlns:a14="http://schemas.microsoft.com/office/drawing/2010/main" val="0"/>
+                        </a:ext>
+                      </a:extLst>
+                    </a:blip>
+                    <a:stretch>
+                      <a:fillRect/>
+                    </a:stretch>
+                  </pic:blipFill>
+                  <pic:spPr>
+                    <a:xfrm>
+                      <a:off x="0" y="0"/>
+                      <a:ext cx="4357648" cy="1730188"/>
+                    </a:xfrm>
+                    <a:prstGeom prst="rect">
+                      <a:avLst/>
+                    </a:prstGeom>
+                  </pic:spPr>
+                </pic:pic>
+              </a:graphicData>
+            </a:graphic>
+            <wp14:sizeRelH relativeFrom="page">
+              <wp14:pctWidth>0</wp14:pctWidth>
+            </wp14:sizeRelH>
+            <wp14:sizeRelV relativeFrom="page">
+              <wp14:pctHeight>0</wp14:pctHeight>
+            </wp14:sizeRelV>
+          </wp:anchor>
+        </w:drawing>
+      </w:r>
+    </w:p>
+    <w:p>
+      <w:pPr>
+        <w:rPr>
+          <w:lang w:val="es-MX"/>
+        </w:rPr>
+      </w:pPr>
+    </w:p>
+    <w:p>
+      <w:pPr>
+        <w:rPr>
+          <w:lang w:val="es-MX"/>
+        </w:rPr>
+      </w:pPr>
+    </w:p>
+    <w:p>
+      <w:pPr>
+        <w:rPr>
+          <w:lang w:val="es-MX"/>
+        </w:rPr>
+      </w:pPr>
+    </w:p>
+    <w:p>
+      <w:pPr>
+        <w:rPr>
+          <w:lang w:val="es-MX"/>
+        </w:rPr>
+      </w:pPr>
+    </w:p>
+    <w:p>
+      <w:pPr>
+        <w:rPr>
+          <w:lang w:val="es-MX"/>
+        </w:rPr>
+      </w:pPr>
+    </w:p>
+    <w:p>
+      <w:pPr>
+        <w:rPr>
+          <w:lang w:val="es-MX"/>
+        </w:rPr>
+      </w:pPr>
+    </w:p>
+    <w:p>
+      <w:pPr>
+        <w:rPr>
+          <w:lang w:val="es-MX"/>
+        </w:rPr>
+      </w:pPr>
+    </w:p>
+    <w:p>
+      <w:pPr>
+        <w:rPr>
+          <w:lang w:val="es-MX"/>
+        </w:rPr>
+      </w:pPr>
+    </w:p>
+    <w:p>
+      <w:pPr>
         <w:rPr>
           <w:lang w:val="es-MX"/>
         </w:rPr>
@@ -25644,8 +26049,963 @@
       <w:bookmarkStart w:id="23" w:name="_Toc105440998"/>
       <w:r>
         <w:rPr>
-          <w:lang w:val="es-MX"/>
-        </w:rPr>
+          <w:noProof/>
+          <w:lang w:val="es-MX"/>
+        </w:rPr>
+        <w:lastRenderedPageBreak/>
+        <w:drawing>
+          <wp:anchor distT="0" distB="0" distL="114300" distR="114300" simplePos="0" relativeHeight="251667456" behindDoc="0" locked="0" layoutInCell="1" allowOverlap="1" wp14:anchorId="71E36D69" wp14:editId="12F5115B">
+            <wp:simplePos x="0" y="0"/>
+            <wp:positionH relativeFrom="column">
+              <wp:posOffset>3150160</wp:posOffset>
+            </wp:positionH>
+            <wp:positionV relativeFrom="paragraph">
+              <wp:posOffset>-456602</wp:posOffset>
+            </wp:positionV>
+            <wp:extent cx="3695700" cy="1467364"/>
+            <wp:effectExtent l="0" t="0" r="0" b="6350"/>
+            <wp:wrapNone/>
+            <wp:docPr id="21" name="Imagen 21"/>
+            <wp:cNvGraphicFramePr>
+              <a:graphicFrameLocks xmlns:a="http://schemas.openxmlformats.org/drawingml/2006/main" noChangeAspect="1"/>
+            </wp:cNvGraphicFramePr>
+            <a:graphic xmlns:a="http://schemas.openxmlformats.org/drawingml/2006/main">
+              <a:graphicData uri="http://schemas.openxmlformats.org/drawingml/2006/picture">
+                <pic:pic xmlns:pic="http://schemas.openxmlformats.org/drawingml/2006/picture">
+                  <pic:nvPicPr>
+                    <pic:cNvPr id="21" name="Imagen 21"/>
+                    <pic:cNvPicPr/>
+                  </pic:nvPicPr>
+                  <pic:blipFill>
+                    <a:blip r:embed="rId33" cstate="print">
+                      <a:extLst>
+                        <a:ext uri="{28A0092B-C50C-407E-A947-70E740481C1C}">
+                          <a14:useLocalDpi xmlns:a14="http://schemas.microsoft.com/office/drawing/2010/main" val="0"/>
+                        </a:ext>
+                      </a:extLst>
+                    </a:blip>
+                    <a:stretch>
+                      <a:fillRect/>
+                    </a:stretch>
+                  </pic:blipFill>
+                  <pic:spPr>
+                    <a:xfrm>
+                      <a:off x="0" y="0"/>
+                      <a:ext cx="3695700" cy="1467364"/>
+                    </a:xfrm>
+                    <a:prstGeom prst="rect">
+                      <a:avLst/>
+                    </a:prstGeom>
+                  </pic:spPr>
+                </pic:pic>
+              </a:graphicData>
+            </a:graphic>
+            <wp14:sizeRelH relativeFrom="page">
+              <wp14:pctWidth>0</wp14:pctWidth>
+            </wp14:sizeRelH>
+            <wp14:sizeRelV relativeFrom="page">
+              <wp14:pctHeight>0</wp14:pctHeight>
+            </wp14:sizeRelV>
+          </wp:anchor>
+        </w:drawing>
+      </w:r>
+      <w:r>
+        <w:rPr>
+          <w:noProof/>
+          <w:lang w:val="es-MX"/>
+        </w:rPr>
+        <w:drawing>
+          <wp:anchor distT="0" distB="0" distL="114300" distR="114300" simplePos="0" relativeHeight="251663360" behindDoc="0" locked="0" layoutInCell="1" allowOverlap="1" wp14:anchorId="5BEADB0A" wp14:editId="29372317">
+            <wp:simplePos x="0" y="0"/>
+            <wp:positionH relativeFrom="column">
+              <wp:posOffset>-860089</wp:posOffset>
+            </wp:positionH>
+            <wp:positionV relativeFrom="paragraph">
+              <wp:posOffset>-555625</wp:posOffset>
+            </wp:positionV>
+            <wp:extent cx="4150659" cy="1648004"/>
+            <wp:effectExtent l="0" t="0" r="2540" b="3175"/>
+            <wp:wrapNone/>
+            <wp:docPr id="14" name="Imagen 14"/>
+            <wp:cNvGraphicFramePr>
+              <a:graphicFrameLocks xmlns:a="http://schemas.openxmlformats.org/drawingml/2006/main" noChangeAspect="1"/>
+            </wp:cNvGraphicFramePr>
+            <a:graphic xmlns:a="http://schemas.openxmlformats.org/drawingml/2006/main">
+              <a:graphicData uri="http://schemas.openxmlformats.org/drawingml/2006/picture">
+                <pic:pic xmlns:pic="http://schemas.openxmlformats.org/drawingml/2006/picture">
+                  <pic:nvPicPr>
+                    <pic:cNvPr id="14" name="Imagen 14"/>
+                    <pic:cNvPicPr/>
+                  </pic:nvPicPr>
+                  <pic:blipFill>
+                    <a:blip r:embed="rId34" cstate="print">
+                      <a:extLst>
+                        <a:ext uri="{28A0092B-C50C-407E-A947-70E740481C1C}">
+                          <a14:useLocalDpi xmlns:a14="http://schemas.microsoft.com/office/drawing/2010/main" val="0"/>
+                        </a:ext>
+                      </a:extLst>
+                    </a:blip>
+                    <a:stretch>
+                      <a:fillRect/>
+                    </a:stretch>
+                  </pic:blipFill>
+                  <pic:spPr>
+                    <a:xfrm>
+                      <a:off x="0" y="0"/>
+                      <a:ext cx="4150659" cy="1648004"/>
+                    </a:xfrm>
+                    <a:prstGeom prst="rect">
+                      <a:avLst/>
+                    </a:prstGeom>
+                  </pic:spPr>
+                </pic:pic>
+              </a:graphicData>
+            </a:graphic>
+            <wp14:sizeRelH relativeFrom="page">
+              <wp14:pctWidth>0</wp14:pctWidth>
+            </wp14:sizeRelH>
+            <wp14:sizeRelV relativeFrom="page">
+              <wp14:pctHeight>0</wp14:pctHeight>
+            </wp14:sizeRelV>
+          </wp:anchor>
+        </w:drawing>
+      </w:r>
+    </w:p>
+    <w:p>
+      <w:pPr>
+        <w:pStyle w:val="Ttulo2"/>
+        <w:rPr>
+          <w:lang w:val="es-MX"/>
+        </w:rPr>
+      </w:pPr>
+    </w:p>
+    <w:p>
+      <w:pPr>
+        <w:pStyle w:val="Ttulo2"/>
+        <w:rPr>
+          <w:lang w:val="es-MX"/>
+        </w:rPr>
+      </w:pPr>
+    </w:p>
+    <w:p>
+      <w:pPr>
+        <w:pStyle w:val="Ttulo2"/>
+        <w:rPr>
+          <w:lang w:val="es-MX"/>
+        </w:rPr>
+      </w:pPr>
+      <w:r>
+        <w:rPr>
+          <w:noProof/>
+          <w:lang w:val="es-MX"/>
+        </w:rPr>
+        <w:drawing>
+          <wp:anchor distT="0" distB="0" distL="114300" distR="114300" simplePos="0" relativeHeight="251668480" behindDoc="0" locked="0" layoutInCell="1" allowOverlap="1" wp14:anchorId="79B70166" wp14:editId="08F00387">
+            <wp:simplePos x="0" y="0"/>
+            <wp:positionH relativeFrom="column">
+              <wp:posOffset>3148774</wp:posOffset>
+            </wp:positionH>
+            <wp:positionV relativeFrom="paragraph">
+              <wp:posOffset>283434</wp:posOffset>
+            </wp:positionV>
+            <wp:extent cx="3810121" cy="1512794"/>
+            <wp:effectExtent l="0" t="0" r="0" b="0"/>
+            <wp:wrapNone/>
+            <wp:docPr id="22" name="Imagen 22"/>
+            <wp:cNvGraphicFramePr>
+              <a:graphicFrameLocks xmlns:a="http://schemas.openxmlformats.org/drawingml/2006/main" noChangeAspect="1"/>
+            </wp:cNvGraphicFramePr>
+            <a:graphic xmlns:a="http://schemas.openxmlformats.org/drawingml/2006/main">
+              <a:graphicData uri="http://schemas.openxmlformats.org/drawingml/2006/picture">
+                <pic:pic xmlns:pic="http://schemas.openxmlformats.org/drawingml/2006/picture">
+                  <pic:nvPicPr>
+                    <pic:cNvPr id="22" name="Imagen 22"/>
+                    <pic:cNvPicPr/>
+                  </pic:nvPicPr>
+                  <pic:blipFill>
+                    <a:blip r:embed="rId35" cstate="print">
+                      <a:extLst>
+                        <a:ext uri="{28A0092B-C50C-407E-A947-70E740481C1C}">
+                          <a14:useLocalDpi xmlns:a14="http://schemas.microsoft.com/office/drawing/2010/main" val="0"/>
+                        </a:ext>
+                      </a:extLst>
+                    </a:blip>
+                    <a:stretch>
+                      <a:fillRect/>
+                    </a:stretch>
+                  </pic:blipFill>
+                  <pic:spPr>
+                    <a:xfrm>
+                      <a:off x="0" y="0"/>
+                      <a:ext cx="3810121" cy="1512794"/>
+                    </a:xfrm>
+                    <a:prstGeom prst="rect">
+                      <a:avLst/>
+                    </a:prstGeom>
+                  </pic:spPr>
+                </pic:pic>
+              </a:graphicData>
+            </a:graphic>
+            <wp14:sizeRelH relativeFrom="page">
+              <wp14:pctWidth>0</wp14:pctWidth>
+            </wp14:sizeRelH>
+            <wp14:sizeRelV relativeFrom="page">
+              <wp14:pctHeight>0</wp14:pctHeight>
+            </wp14:sizeRelV>
+          </wp:anchor>
+        </w:drawing>
+      </w:r>
+      <w:r>
+        <w:rPr>
+          <w:noProof/>
+          <w:lang w:val="es-MX"/>
+        </w:rPr>
+        <w:drawing>
+          <wp:anchor distT="0" distB="0" distL="114300" distR="114300" simplePos="0" relativeHeight="251664384" behindDoc="0" locked="0" layoutInCell="1" allowOverlap="1" wp14:anchorId="2D0C6775" wp14:editId="6C95B1AC">
+            <wp:simplePos x="0" y="0"/>
+            <wp:positionH relativeFrom="column">
+              <wp:posOffset>-1081831</wp:posOffset>
+            </wp:positionH>
+            <wp:positionV relativeFrom="paragraph">
+              <wp:posOffset>185607</wp:posOffset>
+            </wp:positionV>
+            <wp:extent cx="4373548" cy="1736501"/>
+            <wp:effectExtent l="0" t="0" r="0" b="3810"/>
+            <wp:wrapNone/>
+            <wp:docPr id="15" name="Imagen 15"/>
+            <wp:cNvGraphicFramePr>
+              <a:graphicFrameLocks xmlns:a="http://schemas.openxmlformats.org/drawingml/2006/main" noChangeAspect="1"/>
+            </wp:cNvGraphicFramePr>
+            <a:graphic xmlns:a="http://schemas.openxmlformats.org/drawingml/2006/main">
+              <a:graphicData uri="http://schemas.openxmlformats.org/drawingml/2006/picture">
+                <pic:pic xmlns:pic="http://schemas.openxmlformats.org/drawingml/2006/picture">
+                  <pic:nvPicPr>
+                    <pic:cNvPr id="15" name="Imagen 15"/>
+                    <pic:cNvPicPr/>
+                  </pic:nvPicPr>
+                  <pic:blipFill>
+                    <a:blip r:embed="rId36" cstate="print">
+                      <a:extLst>
+                        <a:ext uri="{28A0092B-C50C-407E-A947-70E740481C1C}">
+                          <a14:useLocalDpi xmlns:a14="http://schemas.microsoft.com/office/drawing/2010/main" val="0"/>
+                        </a:ext>
+                      </a:extLst>
+                    </a:blip>
+                    <a:stretch>
+                      <a:fillRect/>
+                    </a:stretch>
+                  </pic:blipFill>
+                  <pic:spPr>
+                    <a:xfrm>
+                      <a:off x="0" y="0"/>
+                      <a:ext cx="4373548" cy="1736501"/>
+                    </a:xfrm>
+                    <a:prstGeom prst="rect">
+                      <a:avLst/>
+                    </a:prstGeom>
+                  </pic:spPr>
+                </pic:pic>
+              </a:graphicData>
+            </a:graphic>
+            <wp14:sizeRelH relativeFrom="page">
+              <wp14:pctWidth>0</wp14:pctWidth>
+            </wp14:sizeRelH>
+            <wp14:sizeRelV relativeFrom="page">
+              <wp14:pctHeight>0</wp14:pctHeight>
+            </wp14:sizeRelV>
+          </wp:anchor>
+        </w:drawing>
+      </w:r>
+    </w:p>
+    <w:p>
+      <w:pPr>
+        <w:pStyle w:val="Ttulo2"/>
+        <w:rPr>
+          <w:lang w:val="es-MX"/>
+        </w:rPr>
+      </w:pPr>
+    </w:p>
+    <w:p>
+      <w:pPr>
+        <w:pStyle w:val="Ttulo2"/>
+        <w:rPr>
+          <w:lang w:val="es-MX"/>
+        </w:rPr>
+      </w:pPr>
+    </w:p>
+    <w:p>
+      <w:pPr>
+        <w:pStyle w:val="Ttulo2"/>
+        <w:rPr>
+          <w:lang w:val="es-MX"/>
+        </w:rPr>
+      </w:pPr>
+    </w:p>
+    <w:p>
+      <w:pPr>
+        <w:pStyle w:val="Ttulo2"/>
+        <w:rPr>
+          <w:lang w:val="es-MX"/>
+        </w:rPr>
+      </w:pPr>
+    </w:p>
+    <w:p>
+      <w:pPr>
+        <w:pStyle w:val="Ttulo2"/>
+        <w:rPr>
+          <w:lang w:val="es-MX"/>
+        </w:rPr>
+      </w:pPr>
+      <w:r>
+        <w:rPr>
+          <w:noProof/>
+          <w:lang w:val="es-MX"/>
+        </w:rPr>
+        <w:drawing>
+          <wp:anchor distT="0" distB="0" distL="114300" distR="114300" simplePos="0" relativeHeight="251669504" behindDoc="0" locked="0" layoutInCell="1" allowOverlap="1" wp14:anchorId="0DADAD9B" wp14:editId="44B7A419">
+            <wp:simplePos x="0" y="0"/>
+            <wp:positionH relativeFrom="column">
+              <wp:posOffset>3390900</wp:posOffset>
+            </wp:positionH>
+            <wp:positionV relativeFrom="paragraph">
+              <wp:posOffset>333338</wp:posOffset>
+            </wp:positionV>
+            <wp:extent cx="3565114" cy="1415515"/>
+            <wp:effectExtent l="0" t="0" r="3810" b="0"/>
+            <wp:wrapNone/>
+            <wp:docPr id="24" name="Imagen 24"/>
+            <wp:cNvGraphicFramePr>
+              <a:graphicFrameLocks xmlns:a="http://schemas.openxmlformats.org/drawingml/2006/main" noChangeAspect="1"/>
+            </wp:cNvGraphicFramePr>
+            <a:graphic xmlns:a="http://schemas.openxmlformats.org/drawingml/2006/main">
+              <a:graphicData uri="http://schemas.openxmlformats.org/drawingml/2006/picture">
+                <pic:pic xmlns:pic="http://schemas.openxmlformats.org/drawingml/2006/picture">
+                  <pic:nvPicPr>
+                    <pic:cNvPr id="24" name="Imagen 24"/>
+                    <pic:cNvPicPr/>
+                  </pic:nvPicPr>
+                  <pic:blipFill>
+                    <a:blip r:embed="rId37" cstate="print">
+                      <a:extLst>
+                        <a:ext uri="{28A0092B-C50C-407E-A947-70E740481C1C}">
+                          <a14:useLocalDpi xmlns:a14="http://schemas.microsoft.com/office/drawing/2010/main" val="0"/>
+                        </a:ext>
+                      </a:extLst>
+                    </a:blip>
+                    <a:stretch>
+                      <a:fillRect/>
+                    </a:stretch>
+                  </pic:blipFill>
+                  <pic:spPr>
+                    <a:xfrm>
+                      <a:off x="0" y="0"/>
+                      <a:ext cx="3565114" cy="1415515"/>
+                    </a:xfrm>
+                    <a:prstGeom prst="rect">
+                      <a:avLst/>
+                    </a:prstGeom>
+                  </pic:spPr>
+                </pic:pic>
+              </a:graphicData>
+            </a:graphic>
+            <wp14:sizeRelH relativeFrom="page">
+              <wp14:pctWidth>0</wp14:pctWidth>
+            </wp14:sizeRelH>
+            <wp14:sizeRelV relativeFrom="page">
+              <wp14:pctHeight>0</wp14:pctHeight>
+            </wp14:sizeRelV>
+          </wp:anchor>
+        </w:drawing>
+      </w:r>
+      <w:r>
+        <w:rPr>
+          <w:noProof/>
+          <w:lang w:val="es-MX"/>
+        </w:rPr>
+        <w:drawing>
+          <wp:anchor distT="0" distB="0" distL="114300" distR="114300" simplePos="0" relativeHeight="251665408" behindDoc="0" locked="0" layoutInCell="1" allowOverlap="1" wp14:anchorId="786D9001" wp14:editId="4E688D64">
+            <wp:simplePos x="0" y="0"/>
+            <wp:positionH relativeFrom="column">
+              <wp:posOffset>-735106</wp:posOffset>
+            </wp:positionH>
+            <wp:positionV relativeFrom="paragraph">
+              <wp:posOffset>206898</wp:posOffset>
+            </wp:positionV>
+            <wp:extent cx="4253259" cy="1688741"/>
+            <wp:effectExtent l="0" t="0" r="1270" b="635"/>
+            <wp:wrapNone/>
+            <wp:docPr id="18" name="Imagen 18"/>
+            <wp:cNvGraphicFramePr>
+              <a:graphicFrameLocks xmlns:a="http://schemas.openxmlformats.org/drawingml/2006/main" noChangeAspect="1"/>
+            </wp:cNvGraphicFramePr>
+            <a:graphic xmlns:a="http://schemas.openxmlformats.org/drawingml/2006/main">
+              <a:graphicData uri="http://schemas.openxmlformats.org/drawingml/2006/picture">
+                <pic:pic xmlns:pic="http://schemas.openxmlformats.org/drawingml/2006/picture">
+                  <pic:nvPicPr>
+                    <pic:cNvPr id="18" name="Imagen 18"/>
+                    <pic:cNvPicPr/>
+                  </pic:nvPicPr>
+                  <pic:blipFill>
+                    <a:blip r:embed="rId38" cstate="print">
+                      <a:extLst>
+                        <a:ext uri="{28A0092B-C50C-407E-A947-70E740481C1C}">
+                          <a14:useLocalDpi xmlns:a14="http://schemas.microsoft.com/office/drawing/2010/main" val="0"/>
+                        </a:ext>
+                      </a:extLst>
+                    </a:blip>
+                    <a:stretch>
+                      <a:fillRect/>
+                    </a:stretch>
+                  </pic:blipFill>
+                  <pic:spPr>
+                    <a:xfrm>
+                      <a:off x="0" y="0"/>
+                      <a:ext cx="4253259" cy="1688741"/>
+                    </a:xfrm>
+                    <a:prstGeom prst="rect">
+                      <a:avLst/>
+                    </a:prstGeom>
+                  </pic:spPr>
+                </pic:pic>
+              </a:graphicData>
+            </a:graphic>
+            <wp14:sizeRelH relativeFrom="page">
+              <wp14:pctWidth>0</wp14:pctWidth>
+            </wp14:sizeRelH>
+            <wp14:sizeRelV relativeFrom="page">
+              <wp14:pctHeight>0</wp14:pctHeight>
+            </wp14:sizeRelV>
+          </wp:anchor>
+        </w:drawing>
+      </w:r>
+    </w:p>
+    <w:p>
+      <w:pPr>
+        <w:pStyle w:val="Ttulo2"/>
+        <w:rPr>
+          <w:lang w:val="es-MX"/>
+        </w:rPr>
+      </w:pPr>
+    </w:p>
+    <w:p>
+      <w:pPr>
+        <w:pStyle w:val="Ttulo2"/>
+        <w:rPr>
+          <w:lang w:val="es-MX"/>
+        </w:rPr>
+      </w:pPr>
+    </w:p>
+    <w:p>
+      <w:pPr>
+        <w:pStyle w:val="Ttulo2"/>
+        <w:rPr>
+          <w:lang w:val="es-MX"/>
+        </w:rPr>
+      </w:pPr>
+    </w:p>
+    <w:p>
+      <w:pPr>
+        <w:pStyle w:val="Ttulo2"/>
+        <w:rPr>
+          <w:lang w:val="es-MX"/>
+        </w:rPr>
+      </w:pPr>
+    </w:p>
+    <w:p>
+      <w:pPr>
+        <w:pStyle w:val="Ttulo2"/>
+        <w:rPr>
+          <w:lang w:val="es-MX"/>
+        </w:rPr>
+      </w:pPr>
+      <w:r>
+        <w:rPr>
+          <w:noProof/>
+          <w:lang w:val="es-MX"/>
+        </w:rPr>
+        <w:drawing>
+          <wp:anchor distT="0" distB="0" distL="114300" distR="114300" simplePos="0" relativeHeight="251666432" behindDoc="0" locked="0" layoutInCell="1" allowOverlap="1" wp14:anchorId="3C044E93" wp14:editId="20869F67">
+            <wp:simplePos x="0" y="0"/>
+            <wp:positionH relativeFrom="column">
+              <wp:posOffset>-1037185</wp:posOffset>
+            </wp:positionH>
+            <wp:positionV relativeFrom="paragraph">
+              <wp:posOffset>373380</wp:posOffset>
+            </wp:positionV>
+            <wp:extent cx="4427832" cy="1758054"/>
+            <wp:effectExtent l="0" t="0" r="5080" b="0"/>
+            <wp:wrapNone/>
+            <wp:docPr id="20" name="Imagen 20"/>
+            <wp:cNvGraphicFramePr>
+              <a:graphicFrameLocks xmlns:a="http://schemas.openxmlformats.org/drawingml/2006/main" noChangeAspect="1"/>
+            </wp:cNvGraphicFramePr>
+            <a:graphic xmlns:a="http://schemas.openxmlformats.org/drawingml/2006/main">
+              <a:graphicData uri="http://schemas.openxmlformats.org/drawingml/2006/picture">
+                <pic:pic xmlns:pic="http://schemas.openxmlformats.org/drawingml/2006/picture">
+                  <pic:nvPicPr>
+                    <pic:cNvPr id="20" name="Imagen 20"/>
+                    <pic:cNvPicPr/>
+                  </pic:nvPicPr>
+                  <pic:blipFill>
+                    <a:blip r:embed="rId39" cstate="print">
+                      <a:extLst>
+                        <a:ext uri="{28A0092B-C50C-407E-A947-70E740481C1C}">
+                          <a14:useLocalDpi xmlns:a14="http://schemas.microsoft.com/office/drawing/2010/main" val="0"/>
+                        </a:ext>
+                      </a:extLst>
+                    </a:blip>
+                    <a:stretch>
+                      <a:fillRect/>
+                    </a:stretch>
+                  </pic:blipFill>
+                  <pic:spPr>
+                    <a:xfrm>
+                      <a:off x="0" y="0"/>
+                      <a:ext cx="4427832" cy="1758054"/>
+                    </a:xfrm>
+                    <a:prstGeom prst="rect">
+                      <a:avLst/>
+                    </a:prstGeom>
+                  </pic:spPr>
+                </pic:pic>
+              </a:graphicData>
+            </a:graphic>
+            <wp14:sizeRelH relativeFrom="page">
+              <wp14:pctWidth>0</wp14:pctWidth>
+            </wp14:sizeRelH>
+            <wp14:sizeRelV relativeFrom="page">
+              <wp14:pctHeight>0</wp14:pctHeight>
+            </wp14:sizeRelV>
+          </wp:anchor>
+        </w:drawing>
+      </w:r>
+    </w:p>
+    <w:p>
+      <w:pPr>
+        <w:pStyle w:val="Ttulo2"/>
+        <w:rPr>
+          <w:lang w:val="es-MX"/>
+        </w:rPr>
+      </w:pPr>
+      <w:r>
+        <w:rPr>
+          <w:noProof/>
+          <w:lang w:val="es-MX"/>
+        </w:rPr>
+        <w:drawing>
+          <wp:anchor distT="0" distB="0" distL="114300" distR="114300" simplePos="0" relativeHeight="251670528" behindDoc="0" locked="0" layoutInCell="1" allowOverlap="1" wp14:anchorId="735CC08B" wp14:editId="7A48C718">
+            <wp:simplePos x="0" y="0"/>
+            <wp:positionH relativeFrom="column">
+              <wp:posOffset>3337971</wp:posOffset>
+            </wp:positionH>
+            <wp:positionV relativeFrom="paragraph">
+              <wp:posOffset>196215</wp:posOffset>
+            </wp:positionV>
+            <wp:extent cx="3556149" cy="1411956"/>
+            <wp:effectExtent l="0" t="0" r="0" b="0"/>
+            <wp:wrapNone/>
+            <wp:docPr id="25" name="Imagen 25"/>
+            <wp:cNvGraphicFramePr>
+              <a:graphicFrameLocks xmlns:a="http://schemas.openxmlformats.org/drawingml/2006/main" noChangeAspect="1"/>
+            </wp:cNvGraphicFramePr>
+            <a:graphic xmlns:a="http://schemas.openxmlformats.org/drawingml/2006/main">
+              <a:graphicData uri="http://schemas.openxmlformats.org/drawingml/2006/picture">
+                <pic:pic xmlns:pic="http://schemas.openxmlformats.org/drawingml/2006/picture">
+                  <pic:nvPicPr>
+                    <pic:cNvPr id="25" name="Imagen 25"/>
+                    <pic:cNvPicPr/>
+                  </pic:nvPicPr>
+                  <pic:blipFill>
+                    <a:blip r:embed="rId40" cstate="print">
+                      <a:extLst>
+                        <a:ext uri="{28A0092B-C50C-407E-A947-70E740481C1C}">
+                          <a14:useLocalDpi xmlns:a14="http://schemas.microsoft.com/office/drawing/2010/main" val="0"/>
+                        </a:ext>
+                      </a:extLst>
+                    </a:blip>
+                    <a:stretch>
+                      <a:fillRect/>
+                    </a:stretch>
+                  </pic:blipFill>
+                  <pic:spPr>
+                    <a:xfrm>
+                      <a:off x="0" y="0"/>
+                      <a:ext cx="3556149" cy="1411956"/>
+                    </a:xfrm>
+                    <a:prstGeom prst="rect">
+                      <a:avLst/>
+                    </a:prstGeom>
+                  </pic:spPr>
+                </pic:pic>
+              </a:graphicData>
+            </a:graphic>
+            <wp14:sizeRelH relativeFrom="page">
+              <wp14:pctWidth>0</wp14:pctWidth>
+            </wp14:sizeRelH>
+            <wp14:sizeRelV relativeFrom="page">
+              <wp14:pctHeight>0</wp14:pctHeight>
+            </wp14:sizeRelV>
+          </wp:anchor>
+        </w:drawing>
+      </w:r>
+    </w:p>
+    <w:p>
+      <w:pPr>
+        <w:pStyle w:val="Ttulo2"/>
+        <w:rPr>
+          <w:lang w:val="es-MX"/>
+        </w:rPr>
+      </w:pPr>
+    </w:p>
+    <w:p>
+      <w:pPr>
+        <w:pStyle w:val="Ttulo2"/>
+        <w:rPr>
+          <w:lang w:val="es-MX"/>
+        </w:rPr>
+      </w:pPr>
+    </w:p>
+    <w:p>
+      <w:pPr>
+        <w:pStyle w:val="Ttulo2"/>
+        <w:rPr>
+          <w:lang w:val="es-MX"/>
+        </w:rPr>
+      </w:pPr>
+    </w:p>
+    <w:p>
+      <w:pPr>
+        <w:pStyle w:val="Ttulo2"/>
+        <w:rPr>
+          <w:lang w:val="es-MX"/>
+        </w:rPr>
+      </w:pPr>
+    </w:p>
+    <w:p>
+      <w:pPr>
+        <w:pStyle w:val="Ttulo2"/>
+        <w:rPr>
+          <w:lang w:val="es-MX"/>
+        </w:rPr>
+      </w:pPr>
+    </w:p>
+    <w:p>
+      <w:pPr>
+        <w:pStyle w:val="Ttulo2"/>
+        <w:rPr>
+          <w:lang w:val="es-MX"/>
+        </w:rPr>
+      </w:pPr>
+    </w:p>
+    <w:p>
+      <w:pPr>
+        <w:rPr>
+          <w:lang w:val="es-MX"/>
+        </w:rPr>
+      </w:pPr>
+    </w:p>
+    <w:p>
+      <w:pPr>
+        <w:rPr>
+          <w:lang w:val="es-MX"/>
+        </w:rPr>
+      </w:pPr>
+    </w:p>
+    <w:p>
+      <w:pPr>
+        <w:rPr>
+          <w:lang w:val="es-MX"/>
+        </w:rPr>
+      </w:pPr>
+    </w:p>
+    <w:p>
+      <w:pPr>
+        <w:rPr>
+          <w:lang w:val="es-MX"/>
+        </w:rPr>
+      </w:pPr>
+      <w:r>
+        <w:rPr>
+          <w:noProof/>
+          <w:lang w:val="es-MX"/>
+        </w:rPr>
+        <w:lastRenderedPageBreak/>
+        <w:drawing>
+          <wp:anchor distT="0" distB="0" distL="114300" distR="114300" simplePos="0" relativeHeight="251671552" behindDoc="0" locked="0" layoutInCell="1" allowOverlap="1" wp14:anchorId="70D9D5CB" wp14:editId="7471D567">
+            <wp:simplePos x="0" y="0"/>
+            <wp:positionH relativeFrom="column">
+              <wp:posOffset>80645</wp:posOffset>
+            </wp:positionH>
+            <wp:positionV relativeFrom="paragraph">
+              <wp:posOffset>-547444</wp:posOffset>
+            </wp:positionV>
+            <wp:extent cx="5976620" cy="1757680"/>
+            <wp:effectExtent l="0" t="0" r="5080" b="0"/>
+            <wp:wrapNone/>
+            <wp:docPr id="26" name="Imagen 26"/>
+            <wp:cNvGraphicFramePr>
+              <a:graphicFrameLocks xmlns:a="http://schemas.openxmlformats.org/drawingml/2006/main" noChangeAspect="1"/>
+            </wp:cNvGraphicFramePr>
+            <a:graphic xmlns:a="http://schemas.openxmlformats.org/drawingml/2006/main">
+              <a:graphicData uri="http://schemas.openxmlformats.org/drawingml/2006/picture">
+                <pic:pic xmlns:pic="http://schemas.openxmlformats.org/drawingml/2006/picture">
+                  <pic:nvPicPr>
+                    <pic:cNvPr id="26" name="Imagen 26"/>
+                    <pic:cNvPicPr/>
+                  </pic:nvPicPr>
+                  <pic:blipFill>
+                    <a:blip r:embed="rId41" cstate="print">
+                      <a:extLst>
+                        <a:ext uri="{28A0092B-C50C-407E-A947-70E740481C1C}">
+                          <a14:useLocalDpi xmlns:a14="http://schemas.microsoft.com/office/drawing/2010/main" val="0"/>
+                        </a:ext>
+                      </a:extLst>
+                    </a:blip>
+                    <a:stretch>
+                      <a:fillRect/>
+                    </a:stretch>
+                  </pic:blipFill>
+                  <pic:spPr>
+                    <a:xfrm>
+                      <a:off x="0" y="0"/>
+                      <a:ext cx="5976620" cy="1757680"/>
+                    </a:xfrm>
+                    <a:prstGeom prst="rect">
+                      <a:avLst/>
+                    </a:prstGeom>
+                  </pic:spPr>
+                </pic:pic>
+              </a:graphicData>
+            </a:graphic>
+            <wp14:sizeRelH relativeFrom="page">
+              <wp14:pctWidth>0</wp14:pctWidth>
+            </wp14:sizeRelH>
+            <wp14:sizeRelV relativeFrom="page">
+              <wp14:pctHeight>0</wp14:pctHeight>
+            </wp14:sizeRelV>
+          </wp:anchor>
+        </w:drawing>
+      </w:r>
+    </w:p>
+    <w:p>
+      <w:pPr>
+        <w:rPr>
+          <w:lang w:val="es-MX"/>
+        </w:rPr>
+      </w:pPr>
+    </w:p>
+    <w:p>
+      <w:pPr>
+        <w:rPr>
+          <w:lang w:val="es-MX"/>
+        </w:rPr>
+      </w:pPr>
+    </w:p>
+    <w:p>
+      <w:pPr>
+        <w:rPr>
+          <w:lang w:val="es-MX"/>
+        </w:rPr>
+      </w:pPr>
+      <w:r>
+        <w:rPr>
+          <w:noProof/>
+          <w:lang w:val="es-MX"/>
+        </w:rPr>
+        <w:drawing>
+          <wp:anchor distT="0" distB="0" distL="114300" distR="114300" simplePos="0" relativeHeight="251672576" behindDoc="0" locked="0" layoutInCell="1" allowOverlap="1" wp14:anchorId="1D535EB8" wp14:editId="0AE3CF4C">
+            <wp:simplePos x="0" y="0"/>
+            <wp:positionH relativeFrom="column">
+              <wp:posOffset>80682</wp:posOffset>
+            </wp:positionH>
+            <wp:positionV relativeFrom="paragraph">
+              <wp:posOffset>407109</wp:posOffset>
+            </wp:positionV>
+            <wp:extent cx="5976620" cy="1757680"/>
+            <wp:effectExtent l="0" t="0" r="5080" b="0"/>
+            <wp:wrapSquare wrapText="bothSides"/>
+            <wp:docPr id="27" name="Imagen 27"/>
+            <wp:cNvGraphicFramePr>
+              <a:graphicFrameLocks xmlns:a="http://schemas.openxmlformats.org/drawingml/2006/main" noChangeAspect="1"/>
+            </wp:cNvGraphicFramePr>
+            <a:graphic xmlns:a="http://schemas.openxmlformats.org/drawingml/2006/main">
+              <a:graphicData uri="http://schemas.openxmlformats.org/drawingml/2006/picture">
+                <pic:pic xmlns:pic="http://schemas.openxmlformats.org/drawingml/2006/picture">
+                  <pic:nvPicPr>
+                    <pic:cNvPr id="27" name="Imagen 27"/>
+                    <pic:cNvPicPr/>
+                  </pic:nvPicPr>
+                  <pic:blipFill>
+                    <a:blip r:embed="rId42" cstate="print">
+                      <a:extLst>
+                        <a:ext uri="{28A0092B-C50C-407E-A947-70E740481C1C}">
+                          <a14:useLocalDpi xmlns:a14="http://schemas.microsoft.com/office/drawing/2010/main" val="0"/>
+                        </a:ext>
+                      </a:extLst>
+                    </a:blip>
+                    <a:stretch>
+                      <a:fillRect/>
+                    </a:stretch>
+                  </pic:blipFill>
+                  <pic:spPr>
+                    <a:xfrm>
+                      <a:off x="0" y="0"/>
+                      <a:ext cx="5976620" cy="1757680"/>
+                    </a:xfrm>
+                    <a:prstGeom prst="rect">
+                      <a:avLst/>
+                    </a:prstGeom>
+                  </pic:spPr>
+                </pic:pic>
+              </a:graphicData>
+            </a:graphic>
+            <wp14:sizeRelH relativeFrom="page">
+              <wp14:pctWidth>0</wp14:pctWidth>
+            </wp14:sizeRelH>
+            <wp14:sizeRelV relativeFrom="page">
+              <wp14:pctHeight>0</wp14:pctHeight>
+            </wp14:sizeRelV>
+          </wp:anchor>
+        </w:drawing>
+      </w:r>
+    </w:p>
+    <w:p>
+      <w:pPr>
+        <w:rPr>
+          <w:lang w:val="es-MX"/>
+        </w:rPr>
+      </w:pPr>
+      <w:r>
+        <w:rPr>
+          <w:noProof/>
+          <w:lang w:val="es-MX"/>
+        </w:rPr>
+        <w:drawing>
+          <wp:anchor distT="0" distB="0" distL="114300" distR="114300" simplePos="0" relativeHeight="251673600" behindDoc="0" locked="0" layoutInCell="1" allowOverlap="1" wp14:anchorId="7EEC1E68" wp14:editId="54EEC579">
+            <wp:simplePos x="0" y="0"/>
+            <wp:positionH relativeFrom="column">
+              <wp:posOffset>-233568</wp:posOffset>
+            </wp:positionH>
+            <wp:positionV relativeFrom="paragraph">
+              <wp:posOffset>2161540</wp:posOffset>
+            </wp:positionV>
+            <wp:extent cx="6741160" cy="2258695"/>
+            <wp:effectExtent l="0" t="0" r="2540" b="1905"/>
+            <wp:wrapSquare wrapText="bothSides"/>
+            <wp:docPr id="88" name="Imagen 88"/>
+            <wp:cNvGraphicFramePr>
+              <a:graphicFrameLocks xmlns:a="http://schemas.openxmlformats.org/drawingml/2006/main" noChangeAspect="1"/>
+            </wp:cNvGraphicFramePr>
+            <a:graphic xmlns:a="http://schemas.openxmlformats.org/drawingml/2006/main">
+              <a:graphicData uri="http://schemas.openxmlformats.org/drawingml/2006/picture">
+                <pic:pic xmlns:pic="http://schemas.openxmlformats.org/drawingml/2006/picture">
+                  <pic:nvPicPr>
+                    <pic:cNvPr id="88" name="Imagen 88"/>
+                    <pic:cNvPicPr/>
+                  </pic:nvPicPr>
+                  <pic:blipFill>
+                    <a:blip r:embed="rId43" cstate="print">
+                      <a:extLst>
+                        <a:ext uri="{28A0092B-C50C-407E-A947-70E740481C1C}">
+                          <a14:useLocalDpi xmlns:a14="http://schemas.microsoft.com/office/drawing/2010/main" val="0"/>
+                        </a:ext>
+                      </a:extLst>
+                    </a:blip>
+                    <a:stretch>
+                      <a:fillRect/>
+                    </a:stretch>
+                  </pic:blipFill>
+                  <pic:spPr>
+                    <a:xfrm>
+                      <a:off x="0" y="0"/>
+                      <a:ext cx="6741160" cy="2258695"/>
+                    </a:xfrm>
+                    <a:prstGeom prst="rect">
+                      <a:avLst/>
+                    </a:prstGeom>
+                  </pic:spPr>
+                </pic:pic>
+              </a:graphicData>
+            </a:graphic>
+            <wp14:sizeRelH relativeFrom="page">
+              <wp14:pctWidth>0</wp14:pctWidth>
+            </wp14:sizeRelH>
+            <wp14:sizeRelV relativeFrom="page">
+              <wp14:pctHeight>0</wp14:pctHeight>
+            </wp14:sizeRelV>
+          </wp:anchor>
+        </w:drawing>
+      </w:r>
+    </w:p>
+    <w:p>
+      <w:pPr>
+        <w:rPr>
+          <w:lang w:val="es-MX"/>
+        </w:rPr>
+      </w:pPr>
+    </w:p>
+    <w:p>
+      <w:pPr>
+        <w:rPr>
+          <w:lang w:val="es-MX"/>
+        </w:rPr>
+      </w:pPr>
+    </w:p>
+    <w:p>
+      <w:pPr>
+        <w:rPr>
+          <w:lang w:val="es-MX"/>
+        </w:rPr>
+      </w:pPr>
+    </w:p>
+    <w:p>
+      <w:pPr>
+        <w:rPr>
+          <w:lang w:val="es-MX"/>
+        </w:rPr>
+      </w:pPr>
+    </w:p>
+    <w:p>
+      <w:pPr>
+        <w:rPr>
+          <w:lang w:val="es-MX"/>
+        </w:rPr>
+      </w:pPr>
+    </w:p>
+    <w:p>
+      <w:pPr>
+        <w:pStyle w:val="Ttulo2"/>
+        <w:rPr>
+          <w:lang w:val="es-MX"/>
+        </w:rPr>
+      </w:pPr>
+    </w:p>
+    <w:p>
+      <w:pPr>
+        <w:rPr>
+          <w:lang w:val="es-MX"/>
+        </w:rPr>
+      </w:pPr>
+    </w:p>
+    <w:p>
+      <w:pPr>
+        <w:rPr>
+          <w:lang w:val="es-MX"/>
+        </w:rPr>
+      </w:pPr>
+    </w:p>
+    <w:p>
+      <w:pPr>
+        <w:pStyle w:val="Ttulo2"/>
+        <w:rPr>
+          <w:lang w:val="es-MX"/>
+        </w:rPr>
+      </w:pPr>
+      <w:r>
+        <w:rPr>
+          <w:lang w:val="es-MX"/>
+        </w:rPr>
+        <w:lastRenderedPageBreak/>
         <w:t>Acciones semánticas</w:t>
       </w:r>
       <w:bookmarkEnd w:id="23"/>
@@ -26546,7 +27906,6 @@
                 <w:szCs w:val="24"/>
                 <w:lang w:val="es-MX"/>
               </w:rPr>
-              <w:lastRenderedPageBreak/>
               <w:t>addVarsToTable</w:t>
             </w:r>
           </w:p>
@@ -26756,6 +28115,7 @@
                 <w:szCs w:val="24"/>
                 <w:lang w:val="es-MX"/>
               </w:rPr>
+              <w:lastRenderedPageBreak/>
               <w:t>f</w:t>
             </w:r>
             <w:r>
@@ -27564,7 +28924,6 @@
                 <w:szCs w:val="24"/>
                 <w:lang w:val="es-MX"/>
               </w:rPr>
-              <w:lastRenderedPageBreak/>
               <w:t>addFF</w:t>
             </w:r>
           </w:p>
@@ -27783,6 +29142,7 @@
                 <w:szCs w:val="24"/>
                 <w:lang w:val="es-MX"/>
               </w:rPr>
+              <w:lastRenderedPageBreak/>
               <w:t>addPrintString</w:t>
             </w:r>
           </w:p>
@@ -28569,7 +29929,6 @@
                 <w:szCs w:val="24"/>
                 <w:lang w:val="es-MX"/>
               </w:rPr>
-              <w:lastRenderedPageBreak/>
               <w:t>verifyCols</w:t>
             </w:r>
           </w:p>
@@ -28656,6 +30015,1009 @@
                 <w:lang w:val="es-MX"/>
               </w:rPr>
             </w:pPr>
+          </w:p>
+        </w:tc>
+      </w:tr>
+      <w:tr>
+        <w:tc>
+          <w:tcPr>
+            <w:tcW w:w="4701" w:type="dxa"/>
+          </w:tcPr>
+          <w:p>
+            <w:pPr>
+              <w:rPr>
+                <w:rFonts w:ascii="Arial" w:hAnsi="Arial" w:cs="Arial"/>
+                <w:sz w:val="24"/>
+                <w:szCs w:val="24"/>
+                <w:lang w:val="es-MX"/>
+              </w:rPr>
+            </w:pPr>
+            <w:r>
+              <w:rPr>
+                <w:rFonts w:ascii="Arial" w:hAnsi="Arial" w:cs="Arial"/>
+                <w:sz w:val="24"/>
+                <w:szCs w:val="24"/>
+                <w:lang w:val="es-MX"/>
+              </w:rPr>
+              <w:lastRenderedPageBreak/>
+              <w:t>addLogaritmo</w:t>
+            </w:r>
+          </w:p>
+        </w:tc>
+        <w:tc>
+          <w:tcPr>
+            <w:tcW w:w="4701" w:type="dxa"/>
+          </w:tcPr>
+          <w:p>
+            <w:pPr>
+              <w:rPr>
+                <w:rFonts w:ascii="Arial" w:hAnsi="Arial" w:cs="Arial"/>
+                <w:sz w:val="24"/>
+                <w:szCs w:val="24"/>
+                <w:lang w:val="es-ES"/>
+              </w:rPr>
+            </w:pPr>
+            <w:r>
+              <w:rPr>
+                <w:rFonts w:ascii="Arial" w:hAnsi="Arial" w:cs="Arial"/>
+                <w:sz w:val="24"/>
+                <w:szCs w:val="24"/>
+                <w:lang w:val="es-MX"/>
+              </w:rPr>
+              <w:t>Genera cuádruplo logaritmo y lo mete a la lista de cuádruplos.</w:t>
+            </w:r>
+          </w:p>
+        </w:tc>
+      </w:tr>
+      <w:tr>
+        <w:tc>
+          <w:tcPr>
+            <w:tcW w:w="4701" w:type="dxa"/>
+          </w:tcPr>
+          <w:p>
+            <w:pPr>
+              <w:rPr>
+                <w:rFonts w:ascii="Arial" w:hAnsi="Arial" w:cs="Arial"/>
+                <w:sz w:val="24"/>
+                <w:szCs w:val="24"/>
+                <w:lang w:val="es-MX"/>
+              </w:rPr>
+            </w:pPr>
+            <w:r>
+              <w:rPr>
+                <w:rFonts w:ascii="Arial" w:hAnsi="Arial" w:cs="Arial"/>
+                <w:sz w:val="24"/>
+                <w:szCs w:val="24"/>
+                <w:lang w:val="es-MX"/>
+              </w:rPr>
+              <w:t>addLogaritmoGamma</w:t>
+            </w:r>
+          </w:p>
+        </w:tc>
+        <w:tc>
+          <w:tcPr>
+            <w:tcW w:w="4701" w:type="dxa"/>
+          </w:tcPr>
+          <w:p>
+            <w:pPr>
+              <w:rPr>
+                <w:rFonts w:ascii="Arial" w:hAnsi="Arial" w:cs="Arial"/>
+                <w:sz w:val="24"/>
+                <w:szCs w:val="24"/>
+                <w:lang w:val="es-MX"/>
+              </w:rPr>
+            </w:pPr>
+            <w:r>
+              <w:rPr>
+                <w:rFonts w:ascii="Arial" w:hAnsi="Arial" w:cs="Arial"/>
+                <w:sz w:val="24"/>
+                <w:szCs w:val="24"/>
+                <w:lang w:val="es-MX"/>
+              </w:rPr>
+              <w:t>Genera cuádruplo logaritmo</w:t>
+            </w:r>
+            <w:r>
+              <w:rPr>
+                <w:rFonts w:ascii="Arial" w:hAnsi="Arial" w:cs="Arial"/>
+                <w:sz w:val="24"/>
+                <w:szCs w:val="24"/>
+                <w:lang w:val="es-MX"/>
+              </w:rPr>
+              <w:t>Gamma</w:t>
+            </w:r>
+            <w:r>
+              <w:rPr>
+                <w:rFonts w:ascii="Arial" w:hAnsi="Arial" w:cs="Arial"/>
+                <w:sz w:val="24"/>
+                <w:szCs w:val="24"/>
+                <w:lang w:val="es-MX"/>
+              </w:rPr>
+              <w:t xml:space="preserve"> y lo mete a la lista de cuádruplos.</w:t>
+            </w:r>
+          </w:p>
+        </w:tc>
+      </w:tr>
+      <w:tr>
+        <w:tc>
+          <w:tcPr>
+            <w:tcW w:w="4701" w:type="dxa"/>
+          </w:tcPr>
+          <w:p>
+            <w:pPr>
+              <w:rPr>
+                <w:rFonts w:ascii="Arial" w:hAnsi="Arial" w:cs="Arial"/>
+                <w:sz w:val="24"/>
+                <w:szCs w:val="24"/>
+                <w:lang w:val="es-MX"/>
+              </w:rPr>
+            </w:pPr>
+            <w:r>
+              <w:rPr>
+                <w:rFonts w:ascii="Arial" w:hAnsi="Arial" w:cs="Arial"/>
+                <w:sz w:val="24"/>
+                <w:szCs w:val="24"/>
+                <w:lang w:val="es-MX"/>
+              </w:rPr>
+              <w:t>addRaiz</w:t>
+            </w:r>
+          </w:p>
+        </w:tc>
+        <w:tc>
+          <w:tcPr>
+            <w:tcW w:w="4701" w:type="dxa"/>
+          </w:tcPr>
+          <w:p>
+            <w:pPr>
+              <w:rPr>
+                <w:rFonts w:ascii="Arial" w:hAnsi="Arial" w:cs="Arial"/>
+                <w:sz w:val="24"/>
+                <w:szCs w:val="24"/>
+                <w:lang w:val="es-MX"/>
+              </w:rPr>
+            </w:pPr>
+            <w:r>
+              <w:rPr>
+                <w:rFonts w:ascii="Arial" w:hAnsi="Arial" w:cs="Arial"/>
+                <w:sz w:val="24"/>
+                <w:szCs w:val="24"/>
+                <w:lang w:val="es-MX"/>
+              </w:rPr>
+              <w:t xml:space="preserve">Genera cuádruplo </w:t>
+            </w:r>
+            <w:r>
+              <w:rPr>
+                <w:rFonts w:ascii="Arial" w:hAnsi="Arial" w:cs="Arial"/>
+                <w:sz w:val="24"/>
+                <w:szCs w:val="24"/>
+                <w:lang w:val="es-MX"/>
+              </w:rPr>
+              <w:t>raizcuadrada</w:t>
+            </w:r>
+            <w:r>
+              <w:rPr>
+                <w:rFonts w:ascii="Arial" w:hAnsi="Arial" w:cs="Arial"/>
+                <w:sz w:val="24"/>
+                <w:szCs w:val="24"/>
+                <w:lang w:val="es-MX"/>
+              </w:rPr>
+              <w:t xml:space="preserve"> y lo mete a la lista de cuádruplos.</w:t>
+            </w:r>
+          </w:p>
+        </w:tc>
+      </w:tr>
+      <w:tr>
+        <w:tc>
+          <w:tcPr>
+            <w:tcW w:w="4701" w:type="dxa"/>
+          </w:tcPr>
+          <w:p>
+            <w:pPr>
+              <w:rPr>
+                <w:rFonts w:ascii="Arial" w:hAnsi="Arial" w:cs="Arial"/>
+                <w:sz w:val="24"/>
+                <w:szCs w:val="24"/>
+                <w:lang w:val="es-MX"/>
+              </w:rPr>
+            </w:pPr>
+            <w:r>
+              <w:rPr>
+                <w:rFonts w:ascii="Arial" w:hAnsi="Arial" w:cs="Arial"/>
+                <w:sz w:val="24"/>
+                <w:szCs w:val="24"/>
+                <w:lang w:val="es-MX"/>
+              </w:rPr>
+              <w:t>addGamma</w:t>
+            </w:r>
+          </w:p>
+        </w:tc>
+        <w:tc>
+          <w:tcPr>
+            <w:tcW w:w="4701" w:type="dxa"/>
+          </w:tcPr>
+          <w:p>
+            <w:pPr>
+              <w:rPr>
+                <w:rFonts w:ascii="Arial" w:hAnsi="Arial" w:cs="Arial"/>
+                <w:sz w:val="24"/>
+                <w:szCs w:val="24"/>
+                <w:lang w:val="es-MX"/>
+              </w:rPr>
+            </w:pPr>
+            <w:r>
+              <w:rPr>
+                <w:rFonts w:ascii="Arial" w:hAnsi="Arial" w:cs="Arial"/>
+                <w:sz w:val="24"/>
+                <w:szCs w:val="24"/>
+                <w:lang w:val="es-MX"/>
+              </w:rPr>
+              <w:t xml:space="preserve">Genera cuádruplo </w:t>
+            </w:r>
+            <w:r>
+              <w:rPr>
+                <w:rFonts w:ascii="Arial" w:hAnsi="Arial" w:cs="Arial"/>
+                <w:sz w:val="24"/>
+                <w:szCs w:val="24"/>
+                <w:lang w:val="es-MX"/>
+              </w:rPr>
+              <w:t>gamma</w:t>
+            </w:r>
+            <w:r>
+              <w:rPr>
+                <w:rFonts w:ascii="Arial" w:hAnsi="Arial" w:cs="Arial"/>
+                <w:sz w:val="24"/>
+                <w:szCs w:val="24"/>
+                <w:lang w:val="es-MX"/>
+              </w:rPr>
+              <w:t xml:space="preserve"> y lo mete a la lista de cuádruplos.</w:t>
+            </w:r>
+          </w:p>
+        </w:tc>
+      </w:tr>
+      <w:tr>
+        <w:tc>
+          <w:tcPr>
+            <w:tcW w:w="4701" w:type="dxa"/>
+          </w:tcPr>
+          <w:p>
+            <w:pPr>
+              <w:rPr>
+                <w:rFonts w:ascii="Arial" w:hAnsi="Arial" w:cs="Arial"/>
+                <w:sz w:val="24"/>
+                <w:szCs w:val="24"/>
+                <w:lang w:val="es-MX"/>
+              </w:rPr>
+            </w:pPr>
+            <w:r>
+              <w:rPr>
+                <w:rFonts w:ascii="Arial" w:hAnsi="Arial" w:cs="Arial"/>
+                <w:sz w:val="24"/>
+                <w:szCs w:val="24"/>
+                <w:lang w:val="es-MX"/>
+              </w:rPr>
+              <w:t>addRadianes</w:t>
+            </w:r>
+          </w:p>
+        </w:tc>
+        <w:tc>
+          <w:tcPr>
+            <w:tcW w:w="4701" w:type="dxa"/>
+          </w:tcPr>
+          <w:p>
+            <w:pPr>
+              <w:rPr>
+                <w:rFonts w:ascii="Arial" w:hAnsi="Arial" w:cs="Arial"/>
+                <w:sz w:val="24"/>
+                <w:szCs w:val="24"/>
+                <w:lang w:val="es-MX"/>
+              </w:rPr>
+            </w:pPr>
+            <w:r>
+              <w:rPr>
+                <w:rFonts w:ascii="Arial" w:hAnsi="Arial" w:cs="Arial"/>
+                <w:sz w:val="24"/>
+                <w:szCs w:val="24"/>
+                <w:lang w:val="es-MX"/>
+              </w:rPr>
+              <w:t xml:space="preserve">Genera cuádruplo </w:t>
+            </w:r>
+            <w:r>
+              <w:rPr>
+                <w:rFonts w:ascii="Arial" w:hAnsi="Arial" w:cs="Arial"/>
+                <w:sz w:val="24"/>
+                <w:szCs w:val="24"/>
+                <w:lang w:val="es-MX"/>
+              </w:rPr>
+              <w:t>radianes</w:t>
+            </w:r>
+            <w:r>
+              <w:rPr>
+                <w:rFonts w:ascii="Arial" w:hAnsi="Arial" w:cs="Arial"/>
+                <w:sz w:val="24"/>
+                <w:szCs w:val="24"/>
+                <w:lang w:val="es-MX"/>
+              </w:rPr>
+              <w:t xml:space="preserve"> y lo mete a la lista de cuádruplos.</w:t>
+            </w:r>
+          </w:p>
+        </w:tc>
+      </w:tr>
+      <w:tr>
+        <w:tc>
+          <w:tcPr>
+            <w:tcW w:w="4701" w:type="dxa"/>
+          </w:tcPr>
+          <w:p>
+            <w:pPr>
+              <w:rPr>
+                <w:rFonts w:ascii="Arial" w:hAnsi="Arial" w:cs="Arial"/>
+                <w:sz w:val="24"/>
+                <w:szCs w:val="24"/>
+                <w:lang w:val="es-MX"/>
+              </w:rPr>
+            </w:pPr>
+            <w:r>
+              <w:rPr>
+                <w:rFonts w:ascii="Arial" w:hAnsi="Arial" w:cs="Arial"/>
+                <w:sz w:val="24"/>
+                <w:szCs w:val="24"/>
+                <w:lang w:val="es-MX"/>
+              </w:rPr>
+              <w:t>addGrados</w:t>
+            </w:r>
+          </w:p>
+        </w:tc>
+        <w:tc>
+          <w:tcPr>
+            <w:tcW w:w="4701" w:type="dxa"/>
+          </w:tcPr>
+          <w:p>
+            <w:pPr>
+              <w:rPr>
+                <w:rFonts w:ascii="Arial" w:hAnsi="Arial" w:cs="Arial"/>
+                <w:sz w:val="24"/>
+                <w:szCs w:val="24"/>
+                <w:lang w:val="es-MX"/>
+              </w:rPr>
+            </w:pPr>
+            <w:r>
+              <w:rPr>
+                <w:rFonts w:ascii="Arial" w:hAnsi="Arial" w:cs="Arial"/>
+                <w:sz w:val="24"/>
+                <w:szCs w:val="24"/>
+                <w:lang w:val="es-MX"/>
+              </w:rPr>
+              <w:t xml:space="preserve">Genera cuádruplo </w:t>
+            </w:r>
+            <w:r>
+              <w:rPr>
+                <w:rFonts w:ascii="Arial" w:hAnsi="Arial" w:cs="Arial"/>
+                <w:sz w:val="24"/>
+                <w:szCs w:val="24"/>
+                <w:lang w:val="es-MX"/>
+              </w:rPr>
+              <w:t>grados</w:t>
+            </w:r>
+            <w:r>
+              <w:rPr>
+                <w:rFonts w:ascii="Arial" w:hAnsi="Arial" w:cs="Arial"/>
+                <w:sz w:val="24"/>
+                <w:szCs w:val="24"/>
+                <w:lang w:val="es-MX"/>
+              </w:rPr>
+              <w:t xml:space="preserve"> y lo mete a la lista de cuádruplos.</w:t>
+            </w:r>
+          </w:p>
+        </w:tc>
+      </w:tr>
+      <w:tr>
+        <w:tc>
+          <w:tcPr>
+            <w:tcW w:w="4701" w:type="dxa"/>
+          </w:tcPr>
+          <w:p>
+            <w:pPr>
+              <w:rPr>
+                <w:rFonts w:ascii="Arial" w:hAnsi="Arial" w:cs="Arial"/>
+                <w:sz w:val="24"/>
+                <w:szCs w:val="24"/>
+                <w:lang w:val="es-MX"/>
+              </w:rPr>
+            </w:pPr>
+            <w:r>
+              <w:rPr>
+                <w:rFonts w:ascii="Arial" w:hAnsi="Arial" w:cs="Arial"/>
+                <w:sz w:val="24"/>
+                <w:szCs w:val="24"/>
+                <w:lang w:val="es-MX"/>
+              </w:rPr>
+              <w:t>addSeno</w:t>
+            </w:r>
+          </w:p>
+        </w:tc>
+        <w:tc>
+          <w:tcPr>
+            <w:tcW w:w="4701" w:type="dxa"/>
+          </w:tcPr>
+          <w:p>
+            <w:pPr>
+              <w:rPr>
+                <w:rFonts w:ascii="Arial" w:hAnsi="Arial" w:cs="Arial"/>
+                <w:sz w:val="24"/>
+                <w:szCs w:val="24"/>
+                <w:lang w:val="es-MX"/>
+              </w:rPr>
+            </w:pPr>
+            <w:r>
+              <w:rPr>
+                <w:rFonts w:ascii="Arial" w:hAnsi="Arial" w:cs="Arial"/>
+                <w:sz w:val="24"/>
+                <w:szCs w:val="24"/>
+                <w:lang w:val="es-MX"/>
+              </w:rPr>
+              <w:t xml:space="preserve">Genera cuádruplo </w:t>
+            </w:r>
+            <w:r>
+              <w:rPr>
+                <w:rFonts w:ascii="Arial" w:hAnsi="Arial" w:cs="Arial"/>
+                <w:sz w:val="24"/>
+                <w:szCs w:val="24"/>
+                <w:lang w:val="es-MX"/>
+              </w:rPr>
+              <w:t>seno</w:t>
+            </w:r>
+            <w:r>
+              <w:rPr>
+                <w:rFonts w:ascii="Arial" w:hAnsi="Arial" w:cs="Arial"/>
+                <w:sz w:val="24"/>
+                <w:szCs w:val="24"/>
+                <w:lang w:val="es-MX"/>
+              </w:rPr>
+              <w:t xml:space="preserve"> y lo mete a la lista de cuádruplos.</w:t>
+            </w:r>
+          </w:p>
+        </w:tc>
+      </w:tr>
+      <w:tr>
+        <w:tc>
+          <w:tcPr>
+            <w:tcW w:w="4701" w:type="dxa"/>
+          </w:tcPr>
+          <w:p>
+            <w:pPr>
+              <w:rPr>
+                <w:rFonts w:ascii="Arial" w:hAnsi="Arial" w:cs="Arial"/>
+                <w:sz w:val="24"/>
+                <w:szCs w:val="24"/>
+                <w:lang w:val="es-MX"/>
+              </w:rPr>
+            </w:pPr>
+            <w:r>
+              <w:rPr>
+                <w:rFonts w:ascii="Arial" w:hAnsi="Arial" w:cs="Arial"/>
+                <w:sz w:val="24"/>
+                <w:szCs w:val="24"/>
+                <w:lang w:val="es-MX"/>
+              </w:rPr>
+              <w:t>addCoseno</w:t>
+            </w:r>
+          </w:p>
+        </w:tc>
+        <w:tc>
+          <w:tcPr>
+            <w:tcW w:w="4701" w:type="dxa"/>
+          </w:tcPr>
+          <w:p>
+            <w:pPr>
+              <w:rPr>
+                <w:rFonts w:ascii="Arial" w:hAnsi="Arial" w:cs="Arial"/>
+                <w:sz w:val="24"/>
+                <w:szCs w:val="24"/>
+                <w:lang w:val="es-MX"/>
+              </w:rPr>
+            </w:pPr>
+            <w:r>
+              <w:rPr>
+                <w:rFonts w:ascii="Arial" w:hAnsi="Arial" w:cs="Arial"/>
+                <w:sz w:val="24"/>
+                <w:szCs w:val="24"/>
+                <w:lang w:val="es-MX"/>
+              </w:rPr>
+              <w:t>Genera cuádruplo</w:t>
+            </w:r>
+            <w:r>
+              <w:rPr>
+                <w:rFonts w:ascii="Arial" w:hAnsi="Arial" w:cs="Arial"/>
+                <w:sz w:val="24"/>
+                <w:szCs w:val="24"/>
+                <w:lang w:val="es-MX"/>
+              </w:rPr>
+              <w:t xml:space="preserve"> coseno</w:t>
+            </w:r>
+            <w:r>
+              <w:rPr>
+                <w:rFonts w:ascii="Arial" w:hAnsi="Arial" w:cs="Arial"/>
+                <w:sz w:val="24"/>
+                <w:szCs w:val="24"/>
+                <w:lang w:val="es-MX"/>
+              </w:rPr>
+              <w:t xml:space="preserve"> y lo mete a la lista de cuádruplos.</w:t>
+            </w:r>
+          </w:p>
+        </w:tc>
+      </w:tr>
+      <w:tr>
+        <w:tc>
+          <w:tcPr>
+            <w:tcW w:w="4701" w:type="dxa"/>
+          </w:tcPr>
+          <w:p>
+            <w:pPr>
+              <w:rPr>
+                <w:rFonts w:ascii="Arial" w:hAnsi="Arial" w:cs="Arial"/>
+                <w:sz w:val="24"/>
+                <w:szCs w:val="24"/>
+                <w:lang w:val="es-MX"/>
+              </w:rPr>
+            </w:pPr>
+            <w:r>
+              <w:rPr>
+                <w:rFonts w:ascii="Arial" w:hAnsi="Arial" w:cs="Arial"/>
+                <w:sz w:val="24"/>
+                <w:szCs w:val="24"/>
+                <w:lang w:val="es-MX"/>
+              </w:rPr>
+              <w:t>addTangente</w:t>
+            </w:r>
+          </w:p>
+        </w:tc>
+        <w:tc>
+          <w:tcPr>
+            <w:tcW w:w="4701" w:type="dxa"/>
+          </w:tcPr>
+          <w:p>
+            <w:pPr>
+              <w:rPr>
+                <w:rFonts w:ascii="Arial" w:hAnsi="Arial" w:cs="Arial"/>
+                <w:sz w:val="24"/>
+                <w:szCs w:val="24"/>
+                <w:lang w:val="es-MX"/>
+              </w:rPr>
+            </w:pPr>
+            <w:r>
+              <w:rPr>
+                <w:rFonts w:ascii="Arial" w:hAnsi="Arial" w:cs="Arial"/>
+                <w:sz w:val="24"/>
+                <w:szCs w:val="24"/>
+                <w:lang w:val="es-MX"/>
+              </w:rPr>
+              <w:t xml:space="preserve">Genera cuádruplo </w:t>
+            </w:r>
+            <w:r>
+              <w:rPr>
+                <w:rFonts w:ascii="Arial" w:hAnsi="Arial" w:cs="Arial"/>
+                <w:sz w:val="24"/>
+                <w:szCs w:val="24"/>
+                <w:lang w:val="es-MX"/>
+              </w:rPr>
+              <w:t>tangente</w:t>
+            </w:r>
+            <w:r>
+              <w:rPr>
+                <w:rFonts w:ascii="Arial" w:hAnsi="Arial" w:cs="Arial"/>
+                <w:sz w:val="24"/>
+                <w:szCs w:val="24"/>
+                <w:lang w:val="es-MX"/>
+              </w:rPr>
+              <w:t xml:space="preserve"> y lo mete a la lista de cuádruplos.</w:t>
+            </w:r>
+          </w:p>
+        </w:tc>
+      </w:tr>
+      <w:tr>
+        <w:tc>
+          <w:tcPr>
+            <w:tcW w:w="4701" w:type="dxa"/>
+          </w:tcPr>
+          <w:p>
+            <w:pPr>
+              <w:rPr>
+                <w:rFonts w:ascii="Arial" w:hAnsi="Arial" w:cs="Arial"/>
+                <w:sz w:val="24"/>
+                <w:szCs w:val="24"/>
+                <w:lang w:val="es-MX"/>
+              </w:rPr>
+            </w:pPr>
+            <w:r>
+              <w:rPr>
+                <w:rFonts w:ascii="Arial" w:hAnsi="Arial" w:cs="Arial"/>
+                <w:sz w:val="24"/>
+                <w:szCs w:val="24"/>
+                <w:lang w:val="es-MX"/>
+              </w:rPr>
+              <w:t>addRedondearArriba</w:t>
+            </w:r>
+          </w:p>
+        </w:tc>
+        <w:tc>
+          <w:tcPr>
+            <w:tcW w:w="4701" w:type="dxa"/>
+          </w:tcPr>
+          <w:p>
+            <w:pPr>
+              <w:rPr>
+                <w:rFonts w:ascii="Arial" w:hAnsi="Arial" w:cs="Arial"/>
+                <w:sz w:val="24"/>
+                <w:szCs w:val="24"/>
+                <w:lang w:val="es-MX"/>
+              </w:rPr>
+            </w:pPr>
+            <w:r>
+              <w:rPr>
+                <w:rFonts w:ascii="Arial" w:hAnsi="Arial" w:cs="Arial"/>
+                <w:sz w:val="24"/>
+                <w:szCs w:val="24"/>
+                <w:lang w:val="es-MX"/>
+              </w:rPr>
+              <w:t xml:space="preserve">Genera cuádruplo </w:t>
+            </w:r>
+            <w:r>
+              <w:rPr>
+                <w:rFonts w:ascii="Arial" w:hAnsi="Arial" w:cs="Arial"/>
+                <w:sz w:val="24"/>
+                <w:szCs w:val="24"/>
+                <w:lang w:val="es-MX"/>
+              </w:rPr>
+              <w:t>redondearArriba</w:t>
+            </w:r>
+            <w:r>
+              <w:rPr>
+                <w:rFonts w:ascii="Arial" w:hAnsi="Arial" w:cs="Arial"/>
+                <w:sz w:val="24"/>
+                <w:szCs w:val="24"/>
+                <w:lang w:val="es-MX"/>
+              </w:rPr>
+              <w:t xml:space="preserve"> y lo mete a la lista de cuádruplos.</w:t>
+            </w:r>
+          </w:p>
+        </w:tc>
+      </w:tr>
+      <w:tr>
+        <w:tc>
+          <w:tcPr>
+            <w:tcW w:w="4701" w:type="dxa"/>
+          </w:tcPr>
+          <w:p>
+            <w:pPr>
+              <w:rPr>
+                <w:rFonts w:ascii="Arial" w:hAnsi="Arial" w:cs="Arial"/>
+                <w:sz w:val="24"/>
+                <w:szCs w:val="24"/>
+                <w:lang w:val="es-MX"/>
+              </w:rPr>
+            </w:pPr>
+            <w:r>
+              <w:rPr>
+                <w:rFonts w:ascii="Arial" w:hAnsi="Arial" w:cs="Arial"/>
+                <w:sz w:val="24"/>
+                <w:szCs w:val="24"/>
+                <w:lang w:val="es-MX"/>
+              </w:rPr>
+              <w:t>addRedondearAbajo</w:t>
+            </w:r>
+          </w:p>
+        </w:tc>
+        <w:tc>
+          <w:tcPr>
+            <w:tcW w:w="4701" w:type="dxa"/>
+          </w:tcPr>
+          <w:p>
+            <w:pPr>
+              <w:rPr>
+                <w:rFonts w:ascii="Arial" w:hAnsi="Arial" w:cs="Arial"/>
+                <w:sz w:val="24"/>
+                <w:szCs w:val="24"/>
+                <w:lang w:val="es-MX"/>
+              </w:rPr>
+            </w:pPr>
+            <w:r>
+              <w:rPr>
+                <w:rFonts w:ascii="Arial" w:hAnsi="Arial" w:cs="Arial"/>
+                <w:sz w:val="24"/>
+                <w:szCs w:val="24"/>
+                <w:lang w:val="es-MX"/>
+              </w:rPr>
+              <w:t xml:space="preserve">Genera cuádruplo </w:t>
+            </w:r>
+            <w:r>
+              <w:rPr>
+                <w:rFonts w:ascii="Arial" w:hAnsi="Arial" w:cs="Arial"/>
+                <w:sz w:val="24"/>
+                <w:szCs w:val="24"/>
+                <w:lang w:val="es-MX"/>
+              </w:rPr>
+              <w:t>redondearAbajo</w:t>
+            </w:r>
+            <w:r>
+              <w:rPr>
+                <w:rFonts w:ascii="Arial" w:hAnsi="Arial" w:cs="Arial"/>
+                <w:sz w:val="24"/>
+                <w:szCs w:val="24"/>
+                <w:lang w:val="es-MX"/>
+              </w:rPr>
+              <w:t xml:space="preserve"> y lo mete a la lista de cuádruplos.</w:t>
+            </w:r>
+          </w:p>
+        </w:tc>
+      </w:tr>
+      <w:tr>
+        <w:tc>
+          <w:tcPr>
+            <w:tcW w:w="4701" w:type="dxa"/>
+          </w:tcPr>
+          <w:p>
+            <w:pPr>
+              <w:rPr>
+                <w:rFonts w:ascii="Arial" w:hAnsi="Arial" w:cs="Arial"/>
+                <w:sz w:val="24"/>
+                <w:szCs w:val="24"/>
+                <w:lang w:val="es-MX"/>
+              </w:rPr>
+            </w:pPr>
+            <w:r>
+              <w:rPr>
+                <w:rFonts w:ascii="Arial" w:hAnsi="Arial" w:cs="Arial"/>
+                <w:sz w:val="24"/>
+                <w:szCs w:val="24"/>
+                <w:lang w:val="es-MX"/>
+              </w:rPr>
+              <w:t>addExponencial</w:t>
+            </w:r>
+          </w:p>
+        </w:tc>
+        <w:tc>
+          <w:tcPr>
+            <w:tcW w:w="4701" w:type="dxa"/>
+          </w:tcPr>
+          <w:p>
+            <w:pPr>
+              <w:rPr>
+                <w:rFonts w:ascii="Arial" w:hAnsi="Arial" w:cs="Arial"/>
+                <w:sz w:val="24"/>
+                <w:szCs w:val="24"/>
+                <w:lang w:val="es-MX"/>
+              </w:rPr>
+            </w:pPr>
+            <w:r>
+              <w:rPr>
+                <w:rFonts w:ascii="Arial" w:hAnsi="Arial" w:cs="Arial"/>
+                <w:sz w:val="24"/>
+                <w:szCs w:val="24"/>
+                <w:lang w:val="es-MX"/>
+              </w:rPr>
+              <w:t xml:space="preserve">Genera cuádruplo </w:t>
+            </w:r>
+            <w:r>
+              <w:rPr>
+                <w:rFonts w:ascii="Arial" w:hAnsi="Arial" w:cs="Arial"/>
+                <w:sz w:val="24"/>
+                <w:szCs w:val="24"/>
+                <w:lang w:val="es-MX"/>
+              </w:rPr>
+              <w:t>exponencial</w:t>
+            </w:r>
+            <w:r>
+              <w:rPr>
+                <w:rFonts w:ascii="Arial" w:hAnsi="Arial" w:cs="Arial"/>
+                <w:sz w:val="24"/>
+                <w:szCs w:val="24"/>
+                <w:lang w:val="es-MX"/>
+              </w:rPr>
+              <w:t xml:space="preserve"> y lo mete a la lista de cuádruplos.</w:t>
+            </w:r>
+          </w:p>
+        </w:tc>
+      </w:tr>
+      <w:tr>
+        <w:tc>
+          <w:tcPr>
+            <w:tcW w:w="4701" w:type="dxa"/>
+          </w:tcPr>
+          <w:p>
+            <w:pPr>
+              <w:rPr>
+                <w:rFonts w:ascii="Arial" w:hAnsi="Arial" w:cs="Arial"/>
+                <w:sz w:val="24"/>
+                <w:szCs w:val="24"/>
+                <w:lang w:val="es-MX"/>
+              </w:rPr>
+            </w:pPr>
+            <w:r>
+              <w:rPr>
+                <w:rFonts w:ascii="Arial" w:hAnsi="Arial" w:cs="Arial"/>
+                <w:sz w:val="24"/>
+                <w:szCs w:val="24"/>
+                <w:lang w:val="es-MX"/>
+              </w:rPr>
+              <w:t>addPow</w:t>
+            </w:r>
+          </w:p>
+        </w:tc>
+        <w:tc>
+          <w:tcPr>
+            <w:tcW w:w="4701" w:type="dxa"/>
+          </w:tcPr>
+          <w:p>
+            <w:pPr>
+              <w:rPr>
+                <w:rFonts w:ascii="Arial" w:hAnsi="Arial" w:cs="Arial"/>
+                <w:sz w:val="24"/>
+                <w:szCs w:val="24"/>
+                <w:lang w:val="es-MX"/>
+              </w:rPr>
+            </w:pPr>
+            <w:r>
+              <w:rPr>
+                <w:rFonts w:ascii="Arial" w:hAnsi="Arial" w:cs="Arial"/>
+                <w:sz w:val="24"/>
+                <w:szCs w:val="24"/>
+                <w:lang w:val="es-MX"/>
+              </w:rPr>
+              <w:t xml:space="preserve">Genera cuádruplo </w:t>
+            </w:r>
+            <w:r>
+              <w:rPr>
+                <w:rFonts w:ascii="Arial" w:hAnsi="Arial" w:cs="Arial"/>
+                <w:sz w:val="24"/>
+                <w:szCs w:val="24"/>
+                <w:lang w:val="es-MX"/>
+              </w:rPr>
+              <w:t>pow</w:t>
+            </w:r>
+            <w:r>
+              <w:rPr>
+                <w:rFonts w:ascii="Arial" w:hAnsi="Arial" w:cs="Arial"/>
+                <w:sz w:val="24"/>
+                <w:szCs w:val="24"/>
+                <w:lang w:val="es-MX"/>
+              </w:rPr>
+              <w:t xml:space="preserve"> y lo mete a la lista de cuádruplos.</w:t>
+            </w:r>
+          </w:p>
+        </w:tc>
+      </w:tr>
+      <w:tr>
+        <w:tc>
+          <w:tcPr>
+            <w:tcW w:w="4701" w:type="dxa"/>
+          </w:tcPr>
+          <w:p>
+            <w:pPr>
+              <w:rPr>
+                <w:rFonts w:ascii="Arial" w:hAnsi="Arial" w:cs="Arial"/>
+                <w:sz w:val="24"/>
+                <w:szCs w:val="24"/>
+                <w:lang w:val="es-MX"/>
+              </w:rPr>
+            </w:pPr>
+            <w:r>
+              <w:rPr>
+                <w:rFonts w:ascii="Arial" w:hAnsi="Arial" w:cs="Arial"/>
+                <w:sz w:val="24"/>
+                <w:szCs w:val="24"/>
+                <w:lang w:val="es-MX"/>
+              </w:rPr>
+              <w:t>addResiduo</w:t>
+            </w:r>
+          </w:p>
+        </w:tc>
+        <w:tc>
+          <w:tcPr>
+            <w:tcW w:w="4701" w:type="dxa"/>
+          </w:tcPr>
+          <w:p>
+            <w:pPr>
+              <w:rPr>
+                <w:rFonts w:ascii="Arial" w:hAnsi="Arial" w:cs="Arial"/>
+                <w:sz w:val="24"/>
+                <w:szCs w:val="24"/>
+                <w:lang w:val="es-MX"/>
+              </w:rPr>
+            </w:pPr>
+            <w:r>
+              <w:rPr>
+                <w:rFonts w:ascii="Arial" w:hAnsi="Arial" w:cs="Arial"/>
+                <w:sz w:val="24"/>
+                <w:szCs w:val="24"/>
+                <w:lang w:val="es-MX"/>
+              </w:rPr>
+              <w:t xml:space="preserve">Genera cuádruplo </w:t>
+            </w:r>
+            <w:r>
+              <w:rPr>
+                <w:rFonts w:ascii="Arial" w:hAnsi="Arial" w:cs="Arial"/>
+                <w:sz w:val="24"/>
+                <w:szCs w:val="24"/>
+                <w:lang w:val="es-MX"/>
+              </w:rPr>
+              <w:t>residuo</w:t>
+            </w:r>
+            <w:r>
+              <w:rPr>
+                <w:rFonts w:ascii="Arial" w:hAnsi="Arial" w:cs="Arial"/>
+                <w:sz w:val="24"/>
+                <w:szCs w:val="24"/>
+                <w:lang w:val="es-MX"/>
+              </w:rPr>
+              <w:t xml:space="preserve"> y lo mete a la lista de cuádruplos.</w:t>
+            </w:r>
+          </w:p>
+        </w:tc>
+      </w:tr>
+      <w:tr>
+        <w:tc>
+          <w:tcPr>
+            <w:tcW w:w="4701" w:type="dxa"/>
+          </w:tcPr>
+          <w:p>
+            <w:pPr>
+              <w:rPr>
+                <w:rFonts w:ascii="Arial" w:hAnsi="Arial" w:cs="Arial"/>
+                <w:sz w:val="24"/>
+                <w:szCs w:val="24"/>
+                <w:lang w:val="es-MX"/>
+              </w:rPr>
+            </w:pPr>
+            <w:r>
+              <w:rPr>
+                <w:rFonts w:ascii="Arial" w:hAnsi="Arial" w:cs="Arial"/>
+                <w:sz w:val="24"/>
+                <w:szCs w:val="24"/>
+                <w:lang w:val="es-MX"/>
+              </w:rPr>
+              <w:t>addCuadratica</w:t>
+            </w:r>
+          </w:p>
+        </w:tc>
+        <w:tc>
+          <w:tcPr>
+            <w:tcW w:w="4701" w:type="dxa"/>
+          </w:tcPr>
+          <w:p>
+            <w:pPr>
+              <w:rPr>
+                <w:rFonts w:ascii="Arial" w:hAnsi="Arial" w:cs="Arial"/>
+                <w:sz w:val="24"/>
+                <w:szCs w:val="24"/>
+                <w:lang w:val="es-MX"/>
+              </w:rPr>
+            </w:pPr>
+            <w:r>
+              <w:rPr>
+                <w:rFonts w:ascii="Arial" w:hAnsi="Arial" w:cs="Arial"/>
+                <w:sz w:val="24"/>
+                <w:szCs w:val="24"/>
+                <w:lang w:val="es-MX"/>
+              </w:rPr>
+              <w:t xml:space="preserve">Genera cuádruplo </w:t>
+            </w:r>
+            <w:r>
+              <w:rPr>
+                <w:rFonts w:ascii="Arial" w:hAnsi="Arial" w:cs="Arial"/>
+                <w:sz w:val="24"/>
+                <w:szCs w:val="24"/>
+                <w:lang w:val="es-MX"/>
+              </w:rPr>
+              <w:t>cuadratica</w:t>
+            </w:r>
+            <w:r>
+              <w:rPr>
+                <w:rFonts w:ascii="Arial" w:hAnsi="Arial" w:cs="Arial"/>
+                <w:sz w:val="24"/>
+                <w:szCs w:val="24"/>
+                <w:lang w:val="es-MX"/>
+              </w:rPr>
+              <w:t xml:space="preserve"> y lo mete a la lista de cuádruplos.</w:t>
+            </w:r>
           </w:p>
         </w:tc>
       </w:tr>
@@ -29234,6 +31596,7 @@
                 <w:rFonts w:ascii="Arial" w:eastAsia="Arial" w:hAnsi="Arial" w:cs="Arial"/>
                 <w:b/>
               </w:rPr>
+              <w:lastRenderedPageBreak/>
               <w:t xml:space="preserve">int </w:t>
             </w:r>
           </w:p>
@@ -30321,7 +32684,6 @@
           <w:szCs w:val="24"/>
           <w:lang w:val="es-MX"/>
         </w:rPr>
-        <w:lastRenderedPageBreak/>
         <w:t>Los operadores</w:t>
       </w:r>
       <w:r>
@@ -30543,6 +32905,86 @@
     </w:p>
     <w:p>
       <w:pPr>
+        <w:rPr>
+          <w:rFonts w:ascii="Arial" w:hAnsi="Arial" w:cs="Arial"/>
+          <w:sz w:val="24"/>
+          <w:szCs w:val="24"/>
+          <w:lang w:val="es-MX"/>
+        </w:rPr>
+      </w:pPr>
+    </w:p>
+    <w:p>
+      <w:pPr>
+        <w:rPr>
+          <w:rFonts w:ascii="Arial" w:hAnsi="Arial" w:cs="Arial"/>
+          <w:sz w:val="24"/>
+          <w:szCs w:val="24"/>
+          <w:lang w:val="es-MX"/>
+        </w:rPr>
+      </w:pPr>
+    </w:p>
+    <w:p>
+      <w:pPr>
+        <w:rPr>
+          <w:rFonts w:ascii="Arial" w:hAnsi="Arial" w:cs="Arial"/>
+          <w:sz w:val="24"/>
+          <w:szCs w:val="24"/>
+          <w:lang w:val="es-MX"/>
+        </w:rPr>
+      </w:pPr>
+    </w:p>
+    <w:p>
+      <w:pPr>
+        <w:rPr>
+          <w:rFonts w:ascii="Arial" w:hAnsi="Arial" w:cs="Arial"/>
+          <w:sz w:val="24"/>
+          <w:szCs w:val="24"/>
+          <w:lang w:val="es-MX"/>
+        </w:rPr>
+      </w:pPr>
+    </w:p>
+    <w:p>
+      <w:pPr>
+        <w:rPr>
+          <w:rFonts w:ascii="Arial" w:hAnsi="Arial" w:cs="Arial"/>
+          <w:sz w:val="24"/>
+          <w:szCs w:val="24"/>
+          <w:lang w:val="es-MX"/>
+        </w:rPr>
+      </w:pPr>
+    </w:p>
+    <w:p>
+      <w:pPr>
+        <w:rPr>
+          <w:rFonts w:ascii="Arial" w:hAnsi="Arial" w:cs="Arial"/>
+          <w:sz w:val="24"/>
+          <w:szCs w:val="24"/>
+          <w:lang w:val="es-MX"/>
+        </w:rPr>
+      </w:pPr>
+    </w:p>
+    <w:p>
+      <w:pPr>
+        <w:rPr>
+          <w:rFonts w:ascii="Arial" w:hAnsi="Arial" w:cs="Arial"/>
+          <w:sz w:val="24"/>
+          <w:szCs w:val="24"/>
+          <w:lang w:val="es-MX"/>
+        </w:rPr>
+      </w:pPr>
+    </w:p>
+    <w:p>
+      <w:pPr>
+        <w:rPr>
+          <w:rFonts w:ascii="Arial" w:hAnsi="Arial" w:cs="Arial"/>
+          <w:sz w:val="24"/>
+          <w:szCs w:val="24"/>
+          <w:lang w:val="es-MX"/>
+        </w:rPr>
+      </w:pPr>
+    </w:p>
+    <w:p>
+      <w:pPr>
         <w:pStyle w:val="Ttulo2"/>
         <w:rPr>
           <w:lang w:val="es-MX"/>
@@ -30553,6 +32995,7 @@
         <w:rPr>
           <w:lang w:val="es-MX"/>
         </w:rPr>
+        <w:lastRenderedPageBreak/>
         <w:t>Descripción de Administración de Memoria en Compilación</w:t>
       </w:r>
       <w:bookmarkEnd w:id="25"/>
@@ -30618,6 +33061,26 @@
         </w:rPr>
         <w:t>-valor, donde cada clave está asociada a un valor. Puede contener datos con tipos de datos iguales o diferentes, no está ordenado y es mutable.</w:t>
       </w:r>
+    </w:p>
+    <w:p>
+      <w:pPr>
+        <w:rPr>
+          <w:rFonts w:ascii="Arial" w:hAnsi="Arial" w:cs="Arial"/>
+          <w:sz w:val="24"/>
+          <w:szCs w:val="24"/>
+          <w:lang w:val="es-MX"/>
+        </w:rPr>
+      </w:pPr>
+    </w:p>
+    <w:p>
+      <w:pPr>
+        <w:rPr>
+          <w:rFonts w:ascii="Arial" w:hAnsi="Arial" w:cs="Arial"/>
+          <w:sz w:val="24"/>
+          <w:szCs w:val="24"/>
+          <w:lang w:val="es-MX"/>
+        </w:rPr>
+      </w:pPr>
     </w:p>
     <w:p>
       <w:pPr>
@@ -31283,7 +33746,6 @@
           <w:rFonts w:ascii="Consolas" w:eastAsia="Times New Roman" w:hAnsi="Consolas" w:cs="Times New Roman"/>
           <w:color w:val="CE9178"/>
         </w:rPr>
-        <w:lastRenderedPageBreak/>
         <w:t>                                            "value": 1</w:t>
       </w:r>
     </w:p>
@@ -31400,6 +33862,7 @@
           <w:szCs w:val="24"/>
           <w:lang w:val="es-MX"/>
         </w:rPr>
+        <w:lastRenderedPageBreak/>
         <w:t xml:space="preserve">Se usan nombres de funciones o scopes como claves en la hashtable del directorio de funciones. </w:t>
       </w:r>
     </w:p>
@@ -31827,6 +34290,7 @@
         <w:rPr>
           <w:lang w:val="es-MX"/>
         </w:rPr>
+        <w:lastRenderedPageBreak/>
         <w:t>Descripción de la Máquina Virtual</w:t>
       </w:r>
       <w:bookmarkEnd w:id="26"/>
@@ -32109,7 +34573,7 @@
                     <pic:cNvPicPr/>
                   </pic:nvPicPr>
                   <pic:blipFill>
-                    <a:blip r:embed="rId29">
+                    <a:blip r:embed="rId44">
                       <a:extLst>
                         <a:ext uri="{28A0092B-C50C-407E-A947-70E740481C1C}">
                           <a14:useLocalDpi xmlns:a14="http://schemas.microsoft.com/office/drawing/2010/main" val="0"/>
@@ -32265,7 +34729,6 @@
           <w:szCs w:val="24"/>
           <w:lang w:val="es-MX"/>
         </w:rPr>
-        <w:lastRenderedPageBreak/>
         <w:drawing>
           <wp:inline distT="0" distB="0" distL="0" distR="0" wp14:anchorId="6ED0D901" wp14:editId="79A053BC">
             <wp:extent cx="3162300" cy="1676400"/>
@@ -32282,7 +34745,7 @@
                     <pic:cNvPicPr/>
                   </pic:nvPicPr>
                   <pic:blipFill>
-                    <a:blip r:embed="rId30">
+                    <a:blip r:embed="rId45">
                       <a:extLst>
                         <a:ext uri="{28A0092B-C50C-407E-A947-70E740481C1C}">
                           <a14:useLocalDpi xmlns:a14="http://schemas.microsoft.com/office/drawing/2010/main" val="0"/>
@@ -32325,6 +34788,7 @@
           <w:szCs w:val="24"/>
           <w:lang w:val="es-MX"/>
         </w:rPr>
+        <w:lastRenderedPageBreak/>
         <w:t>El resultado de esto es un objeto de memoria global, memoria local y memoria temporal, cada uno de estos</w:t>
       </w:r>
       <w:r>
@@ -32435,7 +34899,7 @@
                     <pic:cNvPicPr/>
                   </pic:nvPicPr>
                   <pic:blipFill>
-                    <a:blip r:embed="rId31">
+                    <a:blip r:embed="rId46">
                       <a:extLst>
                         <a:ext uri="{28A0092B-C50C-407E-A947-70E740481C1C}">
                           <a14:useLocalDpi xmlns:a14="http://schemas.microsoft.com/office/drawing/2010/main" val="0"/>
@@ -32555,7 +35019,7 @@
                     <pic:cNvPicPr/>
                   </pic:nvPicPr>
                   <pic:blipFill>
-                    <a:blip r:embed="rId32">
+                    <a:blip r:embed="rId47">
                       <a:extLst>
                         <a:ext uri="{28A0092B-C50C-407E-A947-70E740481C1C}">
                           <a14:useLocalDpi xmlns:a14="http://schemas.microsoft.com/office/drawing/2010/main" val="0"/>
@@ -32600,7 +35064,6 @@
           <w:szCs w:val="24"/>
           <w:lang w:val="es-MX"/>
         </w:rPr>
-        <w:lastRenderedPageBreak/>
         <w:drawing>
           <wp:inline distT="0" distB="0" distL="0" distR="0" wp14:anchorId="45035BCA" wp14:editId="4B1C8EC6">
             <wp:extent cx="4337222" cy="2575514"/>
@@ -32617,7 +35080,7 @@
                     <pic:cNvPicPr/>
                   </pic:nvPicPr>
                   <pic:blipFill>
-                    <a:blip r:embed="rId33" cstate="print">
+                    <a:blip r:embed="rId48" cstate="print">
                       <a:extLst>
                         <a:ext uri="{28A0092B-C50C-407E-A947-70E740481C1C}">
                           <a14:useLocalDpi xmlns:a14="http://schemas.microsoft.com/office/drawing/2010/main" val="0"/>
@@ -33672,7 +36135,6 @@
                 <w:szCs w:val="20"/>
                 <w:lang w:val="es-MX"/>
               </w:rPr>
-              <w:lastRenderedPageBreak/>
               <w:t xml:space="preserve">    }</w:t>
             </w:r>
           </w:p>
@@ -33910,7 +36372,6 @@
                 <w:szCs w:val="20"/>
                 <w:lang w:val="es-MX"/>
               </w:rPr>
-              <w:lastRenderedPageBreak/>
               <w:t>Q1 &gt; 3000 9000 6000</w:t>
             </w:r>
           </w:p>
@@ -34006,7 +36467,6 @@
                 <w:szCs w:val="20"/>
                 <w:lang w:val="es-MX"/>
               </w:rPr>
-              <w:lastRenderedPageBreak/>
               <w:t>Q6 GOSUB 0 _ 1</w:t>
             </w:r>
           </w:p>
@@ -34271,7 +36731,6 @@
                 <w:szCs w:val="32"/>
                 <w:lang w:val="es-MX"/>
               </w:rPr>
-              <w:lastRenderedPageBreak/>
               <w:t>720</w:t>
             </w:r>
           </w:p>
@@ -34329,6 +36788,7 @@
                 <w:szCs w:val="24"/>
                 <w:lang w:val="es-MX"/>
               </w:rPr>
+              <w:lastRenderedPageBreak/>
               <w:t>F</w:t>
             </w:r>
             <w:r>
@@ -35435,7 +37895,6 @@
                 <w:szCs w:val="20"/>
                 <w:lang w:val="es-MX"/>
               </w:rPr>
-              <w:lastRenderedPageBreak/>
               <w:t xml:space="preserve">} </w:t>
             </w:r>
           </w:p>
@@ -35606,7 +38065,6 @@
                 <w:sz w:val="18"/>
                 <w:szCs w:val="18"/>
               </w:rPr>
-              <w:lastRenderedPageBreak/>
               <w:t>Q0 GOTO _ _ 19</w:t>
             </w:r>
           </w:p>
@@ -35831,7 +38289,6 @@
                 <w:szCs w:val="18"/>
                 <w:lang w:val="es-MX"/>
               </w:rPr>
-              <w:lastRenderedPageBreak/>
               <w:t>Q12 PARAM 6003 _ 3000</w:t>
             </w:r>
           </w:p>
@@ -36181,7 +38638,6 @@
                 <w:szCs w:val="32"/>
                 <w:lang w:val="es-MX"/>
               </w:rPr>
-              <w:lastRenderedPageBreak/>
               <w:t>2</w:t>
             </w:r>
           </w:p>
@@ -37991,7 +40447,6 @@
                 <w:szCs w:val="16"/>
                 <w:lang w:val="es-MX"/>
               </w:rPr>
-              <w:lastRenderedPageBreak/>
               <w:t>Q41 = 3002 _ 12010</w:t>
             </w:r>
           </w:p>
@@ -38188,7 +40643,6 @@
                 <w:szCs w:val="32"/>
                 <w:lang w:val="es-MX"/>
               </w:rPr>
-              <w:lastRenderedPageBreak/>
               <w:t>0</w:t>
             </w:r>
           </w:p>
@@ -39141,7 +41595,6 @@
                 <w:sz w:val="20"/>
                 <w:szCs w:val="20"/>
               </w:rPr>
-              <w:lastRenderedPageBreak/>
               <w:t xml:space="preserve">} </w:t>
             </w:r>
           </w:p>
@@ -39190,7 +41643,6 @@
                 <w:sz w:val="16"/>
                 <w:szCs w:val="16"/>
               </w:rPr>
-              <w:lastRenderedPageBreak/>
               <w:t>Q0 GOTO _ _ 18</w:t>
             </w:r>
           </w:p>
@@ -39985,7 +42437,6 @@
                 <w:szCs w:val="16"/>
                 <w:lang w:val="es-MX"/>
               </w:rPr>
-              <w:lastRenderedPageBreak/>
               <w:t>Q42 = 6 _ 6005</w:t>
             </w:r>
           </w:p>
@@ -40126,7 +42577,6 @@
                 <w:szCs w:val="32"/>
                 <w:lang w:val="es-MX"/>
               </w:rPr>
-              <w:lastRenderedPageBreak/>
               <w:t>4</w:t>
             </w:r>
           </w:p>
@@ -40875,7 +43325,6 @@
                 <w:sz w:val="20"/>
                 <w:szCs w:val="20"/>
               </w:rPr>
-              <w:lastRenderedPageBreak/>
               <w:t>}</w:t>
             </w:r>
           </w:p>
@@ -40906,7 +43355,6 @@
               <w:rPr>
                 <w:noProof/>
               </w:rPr>
-              <w:lastRenderedPageBreak/>
               <w:drawing>
                 <wp:inline distT="0" distB="0" distL="0" distR="0" wp14:anchorId="565432AE" wp14:editId="70DF2596">
                   <wp:extent cx="1743833" cy="6666614"/>
@@ -40925,7 +43373,7 @@
                           </pic:cNvPicPr>
                         </pic:nvPicPr>
                         <pic:blipFill>
-                          <a:blip r:embed="rId34">
+                          <a:blip r:embed="rId49">
                             <a:extLst>
                               <a:ext uri="{28A0092B-C50C-407E-A947-70E740481C1C}">
                                 <a14:useLocalDpi xmlns:a14="http://schemas.microsoft.com/office/drawing/2010/main" val="0"/>
@@ -40980,7 +43428,6 @@
                 <w:szCs w:val="32"/>
                 <w:lang w:val="es-MX"/>
               </w:rPr>
-              <w:lastRenderedPageBreak/>
               <w:t>7</w:t>
             </w:r>
           </w:p>
@@ -41205,6 +43652,7 @@
                 <w:szCs w:val="24"/>
                 <w:lang w:val="es-MX"/>
               </w:rPr>
+              <w:lastRenderedPageBreak/>
               <w:t>Funciones Matemáticas</w:t>
             </w:r>
           </w:p>
@@ -41458,7 +43906,6 @@
                 <w:szCs w:val="16"/>
                 <w:lang w:val="es-ES"/>
               </w:rPr>
-              <w:lastRenderedPageBreak/>
               <w:t xml:space="preserve">    imprime(exponencial(</w:t>
             </w:r>
             <w:proofErr w:type="gramStart"/>
@@ -42077,7 +44524,6 @@
                 <w:szCs w:val="16"/>
                 <w:lang w:val="es-MX"/>
               </w:rPr>
-              <w:lastRenderedPageBreak/>
               <w:t>Q0 GOTO _ _ 1</w:t>
             </w:r>
           </w:p>
@@ -42135,7 +44581,6 @@
                 <w:szCs w:val="16"/>
                 <w:lang w:val="es-MX"/>
               </w:rPr>
-              <w:lastRenderedPageBreak/>
               <w:t>Q3 raizcuadrada 6001 _ 6002</w:t>
             </w:r>
           </w:p>
@@ -42808,7 +45253,6 @@
                 <w:szCs w:val="32"/>
                 <w:lang w:val="es-MX"/>
               </w:rPr>
-              <w:lastRenderedPageBreak/>
               <w:t>8.0</w:t>
             </w:r>
           </w:p>
@@ -42851,7 +45295,6 @@
                 <w:szCs w:val="32"/>
                 <w:lang w:val="es-MX"/>
               </w:rPr>
-              <w:lastRenderedPageBreak/>
               <w:t>3</w:t>
             </w:r>
           </w:p>
@@ -43141,6 +45584,7 @@
       <w:bookmarkStart w:id="30" w:name="_Toc105441005"/>
       <w:proofErr w:type="spellStart"/>
       <w:r>
+        <w:lastRenderedPageBreak/>
         <w:t>Documentaci</w:t>
       </w:r>
       <w:proofErr w:type="spellEnd"/>
@@ -43252,8 +45696,29 @@
                 <w:szCs w:val="24"/>
                 <w:lang w:val="es-MX"/>
               </w:rPr>
-              <w:lastRenderedPageBreak/>
-              <w:t>EstructuraDatos.py</w:t>
+              <w:t>Estructura</w:t>
+            </w:r>
+            <w:r>
+              <w:rPr>
+                <w:rFonts w:ascii="Arial" w:hAnsi="Arial" w:cs="Arial"/>
+                <w:b/>
+                <w:bCs/>
+                <w:sz w:val="24"/>
+                <w:szCs w:val="24"/>
+                <w:lang w:val="es-MX"/>
+              </w:rPr>
+              <w:t>s</w:t>
+            </w:r>
+            <w:r>
+              <w:rPr>
+                <w:rFonts w:ascii="Arial" w:hAnsi="Arial" w:cs="Arial"/>
+                <w:b/>
+                <w:bCs/>
+                <w:sz w:val="24"/>
+                <w:szCs w:val="24"/>
+                <w:lang w:val="es-MX"/>
+              </w:rPr>
+              <w:t>Datos.py</w:t>
             </w:r>
           </w:p>
         </w:tc>
@@ -43857,6 +46322,7 @@
                 <w:szCs w:val="24"/>
                 <w:lang w:val="es-MX"/>
               </w:rPr>
+              <w:lastRenderedPageBreak/>
               <w:t xml:space="preserve">lexer.py </w:t>
             </w:r>
           </w:p>
@@ -43984,7 +46450,6 @@
                 <w:szCs w:val="24"/>
                 <w:lang w:val="es-MX"/>
               </w:rPr>
-              <w:lastRenderedPageBreak/>
               <w:t>Declara</w:t>
             </w:r>
             <w:r>
@@ -44111,7 +46576,6 @@
                 <w:szCs w:val="24"/>
                 <w:lang w:val="es-MX"/>
               </w:rPr>
-              <w:lastRenderedPageBreak/>
               <w:t xml:space="preserve">cuadruplos.py </w:t>
             </w:r>
           </w:p>
@@ -44405,7 +46869,17 @@
                 <w:szCs w:val="24"/>
                 <w:lang w:val="es-MX"/>
               </w:rPr>
-              <w:t>La máquina virtual también es responsable de la creación de las instancias de la clase Memory(), la pila de memoria local, la pila de apuntadores y el mapa de memoria de constantes.</w:t>
+              <w:t xml:space="preserve">La máquina virtual también es responsable de la creación de las instancias de la clase Memory(), la pila de </w:t>
+            </w:r>
+            <w:r>
+              <w:rPr>
+                <w:rFonts w:ascii="Arial" w:hAnsi="Arial" w:cs="Arial"/>
+                <w:sz w:val="24"/>
+                <w:szCs w:val="24"/>
+                <w:lang w:val="es-MX"/>
+              </w:rPr>
+              <w:lastRenderedPageBreak/>
+              <w:t>memoria local, la pila de apuntadores y el mapa de memoria de constantes.</w:t>
             </w:r>
           </w:p>
           <w:p>
@@ -44475,17 +46949,7 @@
                 <w:szCs w:val="24"/>
                 <w:lang w:val="es-MX"/>
               </w:rPr>
-              <w:t xml:space="preserve">: Importa el método executeQuads() y lo corre después de </w:t>
-            </w:r>
-            <w:r>
-              <w:rPr>
-                <w:rFonts w:ascii="Arial" w:hAnsi="Arial" w:cs="Arial"/>
-                <w:sz w:val="24"/>
-                <w:szCs w:val="24"/>
-                <w:lang w:val="es-MX"/>
-              </w:rPr>
-              <w:lastRenderedPageBreak/>
-              <w:t>que todo el código ha sido analizado y parseado para ejecutarlo.</w:t>
+              <w:t>: Importa el método executeQuads() y lo corre después de que todo el código ha sido analizado y parseado para ejecutarlo.</w:t>
             </w:r>
           </w:p>
         </w:tc>
@@ -44689,6 +47153,302 @@
           </w:p>
         </w:tc>
       </w:tr>
+      <w:tr>
+        <w:tc>
+          <w:tcPr>
+            <w:tcW w:w="4701" w:type="dxa"/>
+          </w:tcPr>
+          <w:p>
+            <w:pPr>
+              <w:rPr>
+                <w:rFonts w:ascii="Arial" w:hAnsi="Arial" w:cs="Arial"/>
+                <w:b/>
+                <w:bCs/>
+                <w:sz w:val="24"/>
+                <w:szCs w:val="24"/>
+                <w:lang w:val="es-MX"/>
+              </w:rPr>
+            </w:pPr>
+            <w:r>
+              <w:rPr>
+                <w:rFonts w:ascii="Arial" w:hAnsi="Arial" w:cs="Arial"/>
+                <w:b/>
+                <w:bCs/>
+                <w:sz w:val="24"/>
+                <w:szCs w:val="24"/>
+                <w:lang w:val="es-MX"/>
+              </w:rPr>
+              <w:t>parser.py</w:t>
+            </w:r>
+          </w:p>
+        </w:tc>
+        <w:tc>
+          <w:tcPr>
+            <w:tcW w:w="4701" w:type="dxa"/>
+          </w:tcPr>
+          <w:p>
+            <w:pPr>
+              <w:rPr>
+                <w:rFonts w:ascii="Source Sans Pro" w:hAnsi="Source Sans Pro"/>
+                <w:sz w:val="24"/>
+                <w:szCs w:val="24"/>
+                <w:shd w:val="clear" w:color="auto" w:fill="FFFFFF"/>
+                <w:lang w:val="es-MX"/>
+              </w:rPr>
+            </w:pPr>
+            <w:r>
+              <w:rPr>
+                <w:rFonts w:ascii="Source Sans Pro" w:hAnsi="Source Sans Pro"/>
+                <w:sz w:val="24"/>
+                <w:szCs w:val="24"/>
+                <w:shd w:val="clear" w:color="auto" w:fill="FFFFFF"/>
+                <w:lang w:val="es-MX"/>
+              </w:rPr>
+              <w:t>El propósito principal del parser es transformar el código escrito en el lenguaje a código intermedio (cuádruplos). Hace uso del módulo YACC de PLY.</w:t>
+            </w:r>
+          </w:p>
+          <w:p>
+            <w:pPr>
+              <w:rPr>
+                <w:rFonts w:ascii="Source Sans Pro" w:hAnsi="Source Sans Pro"/>
+                <w:sz w:val="24"/>
+                <w:szCs w:val="24"/>
+                <w:shd w:val="clear" w:color="auto" w:fill="FFFFFF"/>
+                <w:lang w:val="es-MX"/>
+              </w:rPr>
+            </w:pPr>
+          </w:p>
+          <w:p>
+            <w:pPr>
+              <w:rPr>
+                <w:rFonts w:ascii="Source Sans Pro" w:hAnsi="Source Sans Pro"/>
+                <w:sz w:val="24"/>
+                <w:szCs w:val="24"/>
+                <w:shd w:val="clear" w:color="auto" w:fill="FFFFFF"/>
+                <w:lang w:val="es-MX"/>
+              </w:rPr>
+            </w:pPr>
+            <w:r>
+              <w:rPr>
+                <w:rFonts w:ascii="Source Sans Pro" w:hAnsi="Source Sans Pro"/>
+                <w:sz w:val="24"/>
+                <w:szCs w:val="24"/>
+                <w:shd w:val="clear" w:color="auto" w:fill="FFFFFF"/>
+                <w:lang w:val="es-MX"/>
+              </w:rPr>
+              <w:t>Es el archivo que debe correrse para compilar el código del lenguaje.</w:t>
+            </w:r>
+          </w:p>
+          <w:p>
+            <w:pPr>
+              <w:rPr>
+                <w:rFonts w:ascii="Source Sans Pro" w:hAnsi="Source Sans Pro"/>
+                <w:sz w:val="24"/>
+                <w:szCs w:val="24"/>
+                <w:shd w:val="clear" w:color="auto" w:fill="FFFFFF"/>
+                <w:lang w:val="es-MX"/>
+              </w:rPr>
+            </w:pPr>
+          </w:p>
+          <w:p>
+            <w:pPr>
+              <w:rPr>
+                <w:rFonts w:ascii="Source Sans Pro" w:hAnsi="Source Sans Pro"/>
+                <w:sz w:val="24"/>
+                <w:szCs w:val="24"/>
+                <w:shd w:val="clear" w:color="auto" w:fill="FFFFFF"/>
+              </w:rPr>
+            </w:pPr>
+            <w:r>
+              <w:rPr>
+                <w:rFonts w:ascii="Source Sans Pro" w:hAnsi="Source Sans Pro"/>
+                <w:sz w:val="24"/>
+                <w:szCs w:val="24"/>
+                <w:shd w:val="clear" w:color="auto" w:fill="FFFFFF"/>
+                <w:lang w:val="es-MX"/>
+              </w:rPr>
+              <w:t>Parser.py importa</w:t>
+            </w:r>
+            <w:r>
+              <w:rPr>
+                <w:rFonts w:ascii="Source Sans Pro" w:hAnsi="Source Sans Pro"/>
+                <w:sz w:val="24"/>
+                <w:szCs w:val="24"/>
+                <w:shd w:val="clear" w:color="auto" w:fill="FFFFFF"/>
+              </w:rPr>
+              <w:t>:</w:t>
+            </w:r>
+          </w:p>
+          <w:p>
+            <w:pPr>
+              <w:pStyle w:val="Prrafodelista"/>
+              <w:numPr>
+                <w:ilvl w:val="0"/>
+                <w:numId w:val="4"/>
+              </w:numPr>
+              <w:rPr>
+                <w:rFonts w:ascii="Source Sans Pro" w:hAnsi="Source Sans Pro"/>
+                <w:b/>
+                <w:bCs/>
+                <w:sz w:val="24"/>
+                <w:szCs w:val="24"/>
+                <w:shd w:val="clear" w:color="auto" w:fill="FFFFFF"/>
+              </w:rPr>
+            </w:pPr>
+            <w:r>
+              <w:rPr>
+                <w:rFonts w:ascii="Source Sans Pro" w:hAnsi="Source Sans Pro"/>
+                <w:b/>
+                <w:bCs/>
+                <w:sz w:val="24"/>
+                <w:szCs w:val="24"/>
+                <w:shd w:val="clear" w:color="auto" w:fill="FFFFFF"/>
+              </w:rPr>
+              <w:t>lexer.py</w:t>
+            </w:r>
+          </w:p>
+          <w:p>
+            <w:pPr>
+              <w:pStyle w:val="Prrafodelista"/>
+              <w:numPr>
+                <w:ilvl w:val="0"/>
+                <w:numId w:val="4"/>
+              </w:numPr>
+              <w:rPr>
+                <w:rFonts w:ascii="Source Sans Pro" w:hAnsi="Source Sans Pro"/>
+                <w:b/>
+                <w:bCs/>
+                <w:sz w:val="24"/>
+                <w:szCs w:val="24"/>
+                <w:shd w:val="clear" w:color="auto" w:fill="FFFFFF"/>
+              </w:rPr>
+            </w:pPr>
+            <w:proofErr w:type="spellStart"/>
+            <w:r>
+              <w:rPr>
+                <w:rFonts w:ascii="Source Sans Pro" w:hAnsi="Source Sans Pro"/>
+                <w:b/>
+                <w:bCs/>
+                <w:sz w:val="24"/>
+                <w:szCs w:val="24"/>
+                <w:shd w:val="clear" w:color="auto" w:fill="FFFFFF"/>
+              </w:rPr>
+              <w:t>Yacc</w:t>
+            </w:r>
+            <w:proofErr w:type="spellEnd"/>
+          </w:p>
+          <w:p>
+            <w:pPr>
+              <w:pStyle w:val="Prrafodelista"/>
+              <w:numPr>
+                <w:ilvl w:val="0"/>
+                <w:numId w:val="4"/>
+              </w:numPr>
+              <w:rPr>
+                <w:rFonts w:ascii="Source Sans Pro" w:hAnsi="Source Sans Pro"/>
+                <w:b/>
+                <w:bCs/>
+                <w:sz w:val="24"/>
+                <w:szCs w:val="24"/>
+                <w:shd w:val="clear" w:color="auto" w:fill="FFFFFF"/>
+              </w:rPr>
+            </w:pPr>
+            <w:r>
+              <w:rPr>
+                <w:rFonts w:ascii="Source Sans Pro" w:hAnsi="Source Sans Pro"/>
+                <w:b/>
+                <w:bCs/>
+                <w:sz w:val="24"/>
+                <w:szCs w:val="24"/>
+                <w:shd w:val="clear" w:color="auto" w:fill="FFFFFF"/>
+              </w:rPr>
+              <w:t>EstructurasDatos.py</w:t>
+            </w:r>
+          </w:p>
+          <w:p>
+            <w:pPr>
+              <w:pStyle w:val="Prrafodelista"/>
+              <w:numPr>
+                <w:ilvl w:val="0"/>
+                <w:numId w:val="4"/>
+              </w:numPr>
+              <w:rPr>
+                <w:rFonts w:ascii="Source Sans Pro" w:hAnsi="Source Sans Pro"/>
+                <w:b/>
+                <w:bCs/>
+                <w:sz w:val="24"/>
+                <w:szCs w:val="24"/>
+                <w:shd w:val="clear" w:color="auto" w:fill="FFFFFF"/>
+              </w:rPr>
+            </w:pPr>
+            <w:r>
+              <w:rPr>
+                <w:rFonts w:ascii="Source Sans Pro" w:hAnsi="Source Sans Pro"/>
+                <w:b/>
+                <w:bCs/>
+                <w:sz w:val="24"/>
+                <w:szCs w:val="24"/>
+                <w:shd w:val="clear" w:color="auto" w:fill="FFFFFF"/>
+              </w:rPr>
+              <w:t>Quadruples.py</w:t>
+            </w:r>
+          </w:p>
+          <w:p>
+            <w:pPr>
+              <w:pStyle w:val="Prrafodelista"/>
+              <w:numPr>
+                <w:ilvl w:val="0"/>
+                <w:numId w:val="4"/>
+              </w:numPr>
+              <w:rPr>
+                <w:rFonts w:ascii="Source Sans Pro" w:hAnsi="Source Sans Pro"/>
+                <w:b/>
+                <w:bCs/>
+                <w:sz w:val="24"/>
+                <w:szCs w:val="24"/>
+                <w:shd w:val="clear" w:color="auto" w:fill="FFFFFF"/>
+              </w:rPr>
+            </w:pPr>
+            <w:r>
+              <w:rPr>
+                <w:rFonts w:ascii="Source Sans Pro" w:hAnsi="Source Sans Pro"/>
+                <w:b/>
+                <w:bCs/>
+                <w:sz w:val="24"/>
+                <w:szCs w:val="24"/>
+                <w:shd w:val="clear" w:color="auto" w:fill="FFFFFF"/>
+              </w:rPr>
+              <w:t>Errores.py</w:t>
+            </w:r>
+          </w:p>
+          <w:p>
+            <w:pPr>
+              <w:pStyle w:val="Prrafodelista"/>
+              <w:numPr>
+                <w:ilvl w:val="0"/>
+                <w:numId w:val="4"/>
+              </w:numPr>
+              <w:rPr>
+                <w:rFonts w:ascii="Source Sans Pro" w:hAnsi="Source Sans Pro"/>
+                <w:sz w:val="24"/>
+                <w:szCs w:val="24"/>
+                <w:shd w:val="clear" w:color="auto" w:fill="FFFFFF"/>
+              </w:rPr>
+            </w:pPr>
+            <w:r>
+              <w:rPr>
+                <w:rFonts w:ascii="Source Sans Pro" w:hAnsi="Source Sans Pro"/>
+                <w:b/>
+                <w:bCs/>
+                <w:sz w:val="24"/>
+                <w:szCs w:val="24"/>
+                <w:shd w:val="clear" w:color="auto" w:fill="FFFFFF"/>
+              </w:rPr>
+              <w:t>Maquinavirtual.py</w:t>
+            </w:r>
+          </w:p>
+        </w:tc>
+      </w:tr>
     </w:tbl>
     <w:p>
       <w:pPr>
@@ -44709,13 +47469,14 @@
         <w:rPr>
           <w:lang w:val="es-MX"/>
         </w:rPr>
+        <w:lastRenderedPageBreak/>
         <w:t>Documentación de Código del Proyecto</w:t>
       </w:r>
       <w:bookmarkEnd w:id="31"/>
     </w:p>
     <w:p/>
     <w:sectPr>
-      <w:footerReference w:type="default" r:id="rId35"/>
+      <w:footerReference w:type="default" r:id="rId50"/>
       <w:pgSz w:w="12240" w:h="15840"/>
       <w:pgMar w:top="1440" w:right="1388" w:bottom="1602" w:left="1440" w:header="720" w:footer="720" w:gutter="0"/>
       <w:cols w:space="720"/>

</xml_diff>